<commit_message>
Aggiornato file con messaggi tra client-server
</commit_message>
<xml_diff>
--- a/GAME DEVELOPMENT.docx
+++ b/GAME DEVELOPMENT.docx
@@ -1890,7 +1890,27 @@
           <w:szCs w:val="24"/>
           <w:lang w:val="en-GB"/>
         </w:rPr>
-        <w:t xml:space="preserve"> = “Matteini”;</w:t>
+        <w:t xml:space="preserve"> = “</w:t>
+      </w:r>
+      <w:proofErr w:type="spellStart"/>
+      <w:r>
+        <w:rPr>
+          <w:rFonts w:ascii="Courier New" w:eastAsia="Courier New" w:hAnsi="Courier New" w:cs="Courier New"/>
+          <w:sz w:val="24"/>
+          <w:szCs w:val="24"/>
+          <w:lang w:val="en-GB"/>
+        </w:rPr>
+        <w:t>Matteini</w:t>
+      </w:r>
+      <w:proofErr w:type="spellEnd"/>
+      <w:r>
+        <w:rPr>
+          <w:rFonts w:ascii="Courier New" w:eastAsia="Courier New" w:hAnsi="Courier New" w:cs="Courier New"/>
+          <w:sz w:val="24"/>
+          <w:szCs w:val="24"/>
+          <w:lang w:val="en-GB"/>
+        </w:rPr>
+        <w:t>”;</w:t>
       </w:r>
     </w:p>
     <w:p>
@@ -2294,6 +2314,7 @@
           <w:i/>
           <w:sz w:val="24"/>
           <w:szCs w:val="24"/>
+          <w:lang w:val="en-US"/>
         </w:rPr>
       </w:pPr>
       <w:r>
@@ -2312,6 +2333,7 @@
           <w:i/>
           <w:sz w:val="24"/>
           <w:szCs w:val="24"/>
+          <w:lang w:val="en-US"/>
         </w:rPr>
         <w:t>(</w:t>
       </w:r>
@@ -2322,6 +2344,7 @@
           <w:i/>
           <w:sz w:val="24"/>
           <w:szCs w:val="24"/>
+          <w:lang w:val="en-US"/>
         </w:rPr>
         <w:t>dhn</w:t>
       </w:r>
@@ -2332,6 +2355,7 @@
           <w:i/>
           <w:sz w:val="24"/>
           <w:szCs w:val="24"/>
+          <w:lang w:val="en-US"/>
         </w:rPr>
         <w:t xml:space="preserve">) </w:t>
       </w:r>
@@ -2342,6 +2366,7 @@
           <w:i/>
           <w:sz w:val="24"/>
           <w:szCs w:val="24"/>
+          <w:lang w:val="en-US"/>
         </w:rPr>
         <w:t>:((</w:t>
       </w:r>
@@ -5336,6 +5361,7 @@
           <w:i/>
           <w:sz w:val="24"/>
           <w:szCs w:val="24"/>
+          <w:lang w:val="en-US"/>
         </w:rPr>
       </w:pPr>
       <w:r>
@@ -5393,47 +5419,28 @@
           <w:i/>
           <w:sz w:val="24"/>
           <w:szCs w:val="24"/>
-        </w:rPr>
-        <w:t>(</w:t>
-      </w:r>
-      <w:proofErr w:type="spellStart"/>
-      <w:r>
+          <w:lang w:val="en-US"/>
+        </w:rPr>
+        <w:t>(maybe)</w:t>
+      </w:r>
+    </w:p>
+    <w:p>
+      <w:pPr>
+        <w:pStyle w:val="LO-normal"/>
         <w:rPr>
           <w:rFonts w:ascii="Spectral" w:eastAsia="Spectral" w:hAnsi="Spectral" w:cs="Spectral"/>
           <w:i/>
           <w:sz w:val="24"/>
           <w:szCs w:val="24"/>
-        </w:rPr>
-        <w:t>maybe</w:t>
-      </w:r>
-      <w:proofErr w:type="spellEnd"/>
+          <w:lang w:val="en-GB"/>
+        </w:rPr>
+      </w:pPr>
       <w:r>
         <w:rPr>
           <w:rFonts w:ascii="Spectral" w:eastAsia="Spectral" w:hAnsi="Spectral" w:cs="Spectral"/>
           <w:i/>
           <w:sz w:val="24"/>
           <w:szCs w:val="24"/>
-        </w:rPr>
-        <w:t>)</w:t>
-      </w:r>
-    </w:p>
-    <w:p>
-      <w:pPr>
-        <w:pStyle w:val="LO-normal"/>
-        <w:rPr>
-          <w:rFonts w:ascii="Spectral" w:eastAsia="Spectral" w:hAnsi="Spectral" w:cs="Spectral"/>
-          <w:i/>
-          <w:sz w:val="24"/>
-          <w:szCs w:val="24"/>
-          <w:lang w:val="en-GB"/>
-        </w:rPr>
-      </w:pPr>
-      <w:r>
-        <w:rPr>
-          <w:rFonts w:ascii="Spectral" w:eastAsia="Spectral" w:hAnsi="Spectral" w:cs="Spectral"/>
-          <w:i/>
-          <w:sz w:val="24"/>
-          <w:szCs w:val="24"/>
           <w:lang w:val="en-GB"/>
         </w:rPr>
         <w:t>First-Person-Shooter = How to create walls lmao</w:t>
@@ -5446,25 +5453,17 @@
           <w:rFonts w:ascii="Spectral" w:eastAsia="Spectral" w:hAnsi="Spectral" w:cs="Spectral"/>
           <w:sz w:val="24"/>
           <w:szCs w:val="24"/>
-        </w:rPr>
-      </w:pPr>
-      <w:proofErr w:type="spellStart"/>
-      <w:r>
-        <w:rPr>
-          <w:rFonts w:ascii="Spectral" w:eastAsia="Spectral" w:hAnsi="Spectral" w:cs="Spectral"/>
-          <w:sz w:val="24"/>
-          <w:szCs w:val="24"/>
-        </w:rPr>
-        <w:t>Things</w:t>
-      </w:r>
-      <w:proofErr w:type="spellEnd"/>
-      <w:r>
-        <w:rPr>
-          <w:rFonts w:ascii="Spectral" w:eastAsia="Spectral" w:hAnsi="Spectral" w:cs="Spectral"/>
-          <w:sz w:val="24"/>
-          <w:szCs w:val="24"/>
-        </w:rPr>
-        <w:t xml:space="preserve"> to do:</w:t>
+          <w:lang w:val="en-US"/>
+        </w:rPr>
+      </w:pPr>
+      <w:r>
+        <w:rPr>
+          <w:rFonts w:ascii="Spectral" w:eastAsia="Spectral" w:hAnsi="Spectral" w:cs="Spectral"/>
+          <w:sz w:val="24"/>
+          <w:szCs w:val="24"/>
+          <w:lang w:val="en-US"/>
+        </w:rPr>
+        <w:t>Things to do:</w:t>
       </w:r>
     </w:p>
     <w:p>
@@ -17666,39 +17665,19 @@
           <w:lang w:val="en-GB"/>
         </w:rPr>
       </w:pPr>
-      <w:r>
-        <w:fldChar w:fldCharType="begin"/>
-      </w:r>
-      <w:r>
-        <w:rPr>
-          <w:lang w:val="en-GB"/>
-        </w:rPr>
-        <w:instrText>HYPERLINK "http://risiko.it/wp-content/uploads/2017/10/Regolamento-Risiko.pdf" \h</w:instrText>
-      </w:r>
-      <w:r>
-        <w:fldChar w:fldCharType="separate"/>
-      </w:r>
-      <w:r>
-        <w:rPr>
-          <w:rFonts w:ascii="Spectral" w:eastAsia="Spectral" w:hAnsi="Spectral" w:cs="Spectral"/>
-          <w:color w:val="1155CC"/>
-          <w:sz w:val="24"/>
-          <w:szCs w:val="24"/>
-          <w:u w:val="single"/>
-          <w:lang w:val="en-GB"/>
-        </w:rPr>
-        <w:t>http://risiko.it/wp-content/uploads/2017/10/Regolamento-Risiko.pdf</w:t>
-      </w:r>
-      <w:r>
-        <w:rPr>
-          <w:rFonts w:ascii="Spectral" w:eastAsia="Spectral" w:hAnsi="Spectral" w:cs="Spectral"/>
-          <w:color w:val="1155CC"/>
-          <w:sz w:val="24"/>
-          <w:szCs w:val="24"/>
-          <w:u w:val="single"/>
-        </w:rPr>
-        <w:fldChar w:fldCharType="end"/>
-      </w:r>
+      <w:hyperlink r:id="rId8">
+        <w:r>
+          <w:rPr>
+            <w:rFonts w:ascii="Spectral" w:eastAsia="Spectral" w:hAnsi="Spectral" w:cs="Spectral"/>
+            <w:color w:val="1155CC"/>
+            <w:sz w:val="24"/>
+            <w:szCs w:val="24"/>
+            <w:u w:val="single"/>
+            <w:lang w:val="en-GB"/>
+          </w:rPr>
+          <w:t>http://risiko.it/wp-content/uploads/2017/10/Regolamento-Risiko.pdf</w:t>
+        </w:r>
+      </w:hyperlink>
     </w:p>
     <w:p>
       <w:pPr>
@@ -17762,7 +17741,7 @@
         </w:rPr>
         <w:t xml:space="preserve">la mappa è in 2D, presa da qui:  </w:t>
       </w:r>
-      <w:hyperlink r:id="rId8">
+      <w:hyperlink r:id="rId9">
         <w:r>
           <w:rPr>
             <w:rFonts w:ascii="Spectral" w:eastAsia="Spectral" w:hAnsi="Spectral" w:cs="Spectral"/>
@@ -18279,6 +18258,7 @@
         </w:numPr>
         <w:rPr>
           <w:rFonts w:ascii="Spectral" w:eastAsia="Spectral" w:hAnsi="Spectral" w:cs="Spectral"/>
+          <w:color w:val="FF0000"/>
           <w:sz w:val="24"/>
           <w:szCs w:val="24"/>
         </w:rPr>
@@ -18299,6 +18279,206 @@
           <w:szCs w:val="24"/>
         </w:rPr>
         <w:t>: il server fa lanciare un dado a ciascun giocatore e da esso decide l’ordine di gioco;</w:t>
+      </w:r>
+      <w:r>
+        <w:rPr>
+          <w:rFonts w:ascii="Spectral" w:eastAsia="Spectral" w:hAnsi="Spectral" w:cs="Spectral"/>
+          <w:color w:val="FF0000"/>
+          <w:sz w:val="24"/>
+          <w:szCs w:val="24"/>
+        </w:rPr>
+        <w:t xml:space="preserve"> </w:t>
+      </w:r>
+    </w:p>
+    <w:p>
+      <w:pPr>
+        <w:pStyle w:val="LO-normal"/>
+        <w:ind w:left="720"/>
+        <w:rPr>
+          <w:rFonts w:ascii="Spectral" w:eastAsia="Spectral" w:hAnsi="Spectral" w:cs="Spectral"/>
+          <w:color w:val="FF0000"/>
+          <w:sz w:val="24"/>
+          <w:szCs w:val="24"/>
+        </w:rPr>
+      </w:pPr>
+      <w:r>
+        <w:rPr>
+          <w:rFonts w:ascii="Spectral" w:eastAsia="Spectral" w:hAnsi="Spectral" w:cs="Spectral"/>
+          <w:color w:val="FF0000"/>
+          <w:sz w:val="24"/>
+          <w:szCs w:val="24"/>
+        </w:rPr>
+        <w:t xml:space="preserve">STRUTTURA MESSAGGI: </w:t>
+      </w:r>
+    </w:p>
+    <w:p>
+      <w:pPr>
+        <w:pStyle w:val="LO-normal"/>
+        <w:ind w:left="720"/>
+        <w:rPr>
+          <w:rFonts w:ascii="Spectral" w:eastAsia="Spectral" w:hAnsi="Spectral" w:cs="Spectral"/>
+          <w:color w:val="FF0000"/>
+          <w:sz w:val="24"/>
+          <w:szCs w:val="24"/>
+          <w:lang w:val="en-US"/>
+        </w:rPr>
+      </w:pPr>
+      <w:r>
+        <w:rPr>
+          <w:rFonts w:ascii="Spectral" w:eastAsia="Spectral" w:hAnsi="Spectral" w:cs="Spectral"/>
+          <w:color w:val="FF0000"/>
+          <w:sz w:val="24"/>
+          <w:szCs w:val="24"/>
+          <w:lang w:val="en-US"/>
+        </w:rPr>
+        <w:t xml:space="preserve">GAME_ORDER: </w:t>
+      </w:r>
+      <w:proofErr w:type="spellStart"/>
+      <w:r>
+        <w:rPr>
+          <w:rFonts w:ascii="Spectral" w:eastAsia="Spectral" w:hAnsi="Spectral" w:cs="Spectral"/>
+          <w:color w:val="FF0000"/>
+          <w:sz w:val="24"/>
+          <w:szCs w:val="24"/>
+          <w:lang w:val="en-US"/>
+        </w:rPr>
+        <w:t>idPlayer</w:t>
+      </w:r>
+      <w:proofErr w:type="spellEnd"/>
+      <w:r>
+        <w:rPr>
+          <w:rFonts w:ascii="Spectral" w:eastAsia="Spectral" w:hAnsi="Spectral" w:cs="Spectral"/>
+          <w:color w:val="FF0000"/>
+          <w:sz w:val="24"/>
+          <w:szCs w:val="24"/>
+          <w:lang w:val="en-US"/>
+        </w:rPr>
+        <w:t xml:space="preserve">-position, </w:t>
+      </w:r>
+      <w:proofErr w:type="spellStart"/>
+      <w:r>
+        <w:rPr>
+          <w:rFonts w:ascii="Spectral" w:eastAsia="Spectral" w:hAnsi="Spectral" w:cs="Spectral"/>
+          <w:color w:val="FF0000"/>
+          <w:sz w:val="24"/>
+          <w:szCs w:val="24"/>
+          <w:lang w:val="en-US"/>
+        </w:rPr>
+        <w:t>idPlayer</w:t>
+      </w:r>
+      <w:proofErr w:type="spellEnd"/>
+      <w:r>
+        <w:rPr>
+          <w:rFonts w:ascii="Spectral" w:eastAsia="Spectral" w:hAnsi="Spectral" w:cs="Spectral"/>
+          <w:color w:val="FF0000"/>
+          <w:sz w:val="24"/>
+          <w:szCs w:val="24"/>
+          <w:lang w:val="en-US"/>
+        </w:rPr>
+        <w:t>-position</w:t>
+      </w:r>
+    </w:p>
+    <w:p>
+      <w:pPr>
+        <w:pStyle w:val="LO-normal"/>
+        <w:ind w:left="720"/>
+        <w:rPr>
+          <w:rFonts w:ascii="Spectral" w:eastAsia="Spectral" w:hAnsi="Spectral" w:cs="Spectral"/>
+          <w:color w:val="FF0000"/>
+          <w:sz w:val="24"/>
+          <w:szCs w:val="24"/>
+          <w:lang w:val="en-US"/>
+        </w:rPr>
+      </w:pPr>
+      <w:r>
+        <w:rPr>
+          <w:rFonts w:ascii="Spectral" w:eastAsia="Spectral" w:hAnsi="Spectral" w:cs="Spectral"/>
+          <w:color w:val="FF0000"/>
+          <w:sz w:val="24"/>
+          <w:szCs w:val="24"/>
+          <w:lang w:val="en-US"/>
+        </w:rPr>
+        <w:t>EXTRACTED_NUMBER: number</w:t>
+      </w:r>
+    </w:p>
+    <w:p>
+      <w:pPr>
+        <w:pStyle w:val="LO-normal"/>
+        <w:ind w:left="720"/>
+        <w:rPr>
+          <w:rFonts w:ascii="Spectral" w:eastAsia="Spectral" w:hAnsi="Spectral" w:cs="Spectral"/>
+          <w:color w:val="FF0000"/>
+          <w:sz w:val="24"/>
+          <w:szCs w:val="24"/>
+          <w:lang w:val="en-US"/>
+        </w:rPr>
+      </w:pPr>
+      <w:r>
+        <w:rPr>
+          <w:rFonts w:ascii="Spectral" w:eastAsia="Spectral" w:hAnsi="Spectral" w:cs="Spectral"/>
+          <w:color w:val="FF0000"/>
+          <w:sz w:val="24"/>
+          <w:szCs w:val="24"/>
+          <w:lang w:val="en-US"/>
+        </w:rPr>
+        <w:t xml:space="preserve">GAME_ORDER_EXTRACTED_NUMBERS: </w:t>
+      </w:r>
+      <w:proofErr w:type="spellStart"/>
+      <w:r>
+        <w:rPr>
+          <w:rFonts w:ascii="Spectral" w:eastAsia="Spectral" w:hAnsi="Spectral" w:cs="Spectral"/>
+          <w:color w:val="FF0000"/>
+          <w:sz w:val="24"/>
+          <w:szCs w:val="24"/>
+          <w:lang w:val="en-US"/>
+        </w:rPr>
+        <w:t>idPlayer-extracted_number</w:t>
+      </w:r>
+      <w:proofErr w:type="spellEnd"/>
+      <w:r>
+        <w:rPr>
+          <w:rFonts w:ascii="Spectral" w:eastAsia="Spectral" w:hAnsi="Spectral" w:cs="Spectral"/>
+          <w:color w:val="FF0000"/>
+          <w:sz w:val="24"/>
+          <w:szCs w:val="24"/>
+          <w:lang w:val="en-US"/>
+        </w:rPr>
+        <w:t xml:space="preserve">, </w:t>
+      </w:r>
+      <w:proofErr w:type="spellStart"/>
+      <w:r>
+        <w:rPr>
+          <w:rFonts w:ascii="Spectral" w:eastAsia="Spectral" w:hAnsi="Spectral" w:cs="Spectral"/>
+          <w:color w:val="FF0000"/>
+          <w:sz w:val="24"/>
+          <w:szCs w:val="24"/>
+          <w:lang w:val="en-US"/>
+        </w:rPr>
+        <w:t>idPlayer-extracted_number</w:t>
+      </w:r>
+      <w:proofErr w:type="spellEnd"/>
+    </w:p>
+    <w:p>
+      <w:pPr>
+        <w:pStyle w:val="LO-normal"/>
+        <w:ind w:left="720"/>
+        <w:rPr>
+          <w:rFonts w:ascii="Spectral" w:eastAsia="Spectral" w:hAnsi="Spectral" w:cs="Spectral"/>
+          <w:color w:val="FF0000"/>
+          <w:sz w:val="24"/>
+          <w:szCs w:val="24"/>
+          <w:lang w:val="en-US"/>
+        </w:rPr>
+      </w:pPr>
+      <w:r>
+        <w:rPr>
+          <w:rFonts w:ascii="Spectral" w:eastAsia="Spectral" w:hAnsi="Spectral" w:cs="Spectral"/>
+          <w:color w:val="FF0000"/>
+          <w:sz w:val="24"/>
+          <w:szCs w:val="24"/>
+          <w:lang w:val="en-US"/>
+        </w:rPr>
+        <w:t xml:space="preserve">       </w:t>
       </w:r>
     </w:p>
     <w:p>
@@ -18336,6 +18516,353 @@
     <w:p>
       <w:pPr>
         <w:pStyle w:val="LO-normal"/>
+        <w:ind w:left="720"/>
+        <w:rPr>
+          <w:rFonts w:ascii="Spectral" w:eastAsia="Spectral" w:hAnsi="Spectral" w:cs="Spectral"/>
+          <w:bCs/>
+          <w:color w:val="C6D9F1" w:themeColor="text2" w:themeTint="33"/>
+          <w:sz w:val="24"/>
+          <w:szCs w:val="24"/>
+          <w:lang w:val="en-US"/>
+        </w:rPr>
+      </w:pPr>
+      <w:r>
+        <w:rPr>
+          <w:rFonts w:ascii="Spectral" w:eastAsia="Spectral" w:hAnsi="Spectral" w:cs="Spectral"/>
+          <w:bCs/>
+          <w:color w:val="FF0000"/>
+          <w:sz w:val="24"/>
+          <w:szCs w:val="24"/>
+          <w:lang w:val="en-US"/>
+        </w:rPr>
+        <w:t>IS_YOUR_TURN: true/false</w:t>
+      </w:r>
+      <w:r>
+        <w:rPr>
+          <w:rFonts w:ascii="Spectral" w:eastAsia="Spectral" w:hAnsi="Spectral" w:cs="Spectral"/>
+          <w:bCs/>
+          <w:color w:val="FF0000"/>
+          <w:sz w:val="24"/>
+          <w:szCs w:val="24"/>
+          <w:lang w:val="en-US"/>
+        </w:rPr>
+        <w:t xml:space="preserve"> -&gt; </w:t>
+      </w:r>
+      <w:r>
+        <w:rPr>
+          <w:rFonts w:ascii="Spectral" w:eastAsia="Spectral" w:hAnsi="Spectral" w:cs="Spectral"/>
+          <w:bCs/>
+          <w:color w:val="C6D9F1" w:themeColor="text2" w:themeTint="33"/>
+          <w:sz w:val="24"/>
+          <w:szCs w:val="24"/>
+          <w:lang w:val="en-US"/>
+        </w:rPr>
+        <w:t xml:space="preserve">(S -&gt; C) </w:t>
+      </w:r>
+      <w:proofErr w:type="spellStart"/>
+      <w:r>
+        <w:rPr>
+          <w:rFonts w:ascii="Spectral" w:eastAsia="Spectral" w:hAnsi="Spectral" w:cs="Spectral"/>
+          <w:bCs/>
+          <w:color w:val="C6D9F1" w:themeColor="text2" w:themeTint="33"/>
+          <w:sz w:val="24"/>
+          <w:szCs w:val="24"/>
+          <w:lang w:val="en-US"/>
+        </w:rPr>
+        <w:t>gestione</w:t>
+      </w:r>
+      <w:proofErr w:type="spellEnd"/>
+      <w:r>
+        <w:rPr>
+          <w:rFonts w:ascii="Spectral" w:eastAsia="Spectral" w:hAnsi="Spectral" w:cs="Spectral"/>
+          <w:bCs/>
+          <w:color w:val="C6D9F1" w:themeColor="text2" w:themeTint="33"/>
+          <w:sz w:val="24"/>
+          <w:szCs w:val="24"/>
+          <w:lang w:val="en-US"/>
+        </w:rPr>
+        <w:t xml:space="preserve"> </w:t>
+      </w:r>
+      <w:proofErr w:type="spellStart"/>
+      <w:r>
+        <w:rPr>
+          <w:rFonts w:ascii="Spectral" w:eastAsia="Spectral" w:hAnsi="Spectral" w:cs="Spectral"/>
+          <w:bCs/>
+          <w:color w:val="C6D9F1" w:themeColor="text2" w:themeTint="33"/>
+          <w:sz w:val="24"/>
+          <w:szCs w:val="24"/>
+          <w:lang w:val="en-US"/>
+        </w:rPr>
+        <w:t>dei</w:t>
+      </w:r>
+      <w:proofErr w:type="spellEnd"/>
+      <w:r>
+        <w:rPr>
+          <w:rFonts w:ascii="Spectral" w:eastAsia="Spectral" w:hAnsi="Spectral" w:cs="Spectral"/>
+          <w:bCs/>
+          <w:color w:val="C6D9F1" w:themeColor="text2" w:themeTint="33"/>
+          <w:sz w:val="24"/>
+          <w:szCs w:val="24"/>
+          <w:lang w:val="en-US"/>
+        </w:rPr>
+        <w:t xml:space="preserve"> </w:t>
+      </w:r>
+      <w:proofErr w:type="spellStart"/>
+      <w:r>
+        <w:rPr>
+          <w:rFonts w:ascii="Spectral" w:eastAsia="Spectral" w:hAnsi="Spectral" w:cs="Spectral"/>
+          <w:bCs/>
+          <w:color w:val="C6D9F1" w:themeColor="text2" w:themeTint="33"/>
+          <w:sz w:val="24"/>
+          <w:szCs w:val="24"/>
+          <w:lang w:val="en-US"/>
+        </w:rPr>
+        <w:t>turni</w:t>
+      </w:r>
+      <w:proofErr w:type="spellEnd"/>
+      <w:r>
+        <w:rPr>
+          <w:rFonts w:ascii="Spectral" w:eastAsia="Spectral" w:hAnsi="Spectral" w:cs="Spectral"/>
+          <w:bCs/>
+          <w:color w:val="C6D9F1" w:themeColor="text2" w:themeTint="33"/>
+          <w:sz w:val="24"/>
+          <w:szCs w:val="24"/>
+          <w:lang w:val="en-US"/>
+        </w:rPr>
+        <w:t xml:space="preserve"> in </w:t>
+      </w:r>
+      <w:proofErr w:type="spellStart"/>
+      <w:r>
+        <w:rPr>
+          <w:rFonts w:ascii="Spectral" w:eastAsia="Spectral" w:hAnsi="Spectral" w:cs="Spectral"/>
+          <w:bCs/>
+          <w:color w:val="C6D9F1" w:themeColor="text2" w:themeTint="33"/>
+          <w:sz w:val="24"/>
+          <w:szCs w:val="24"/>
+          <w:lang w:val="en-US"/>
+        </w:rPr>
+        <w:t>generale</w:t>
+      </w:r>
+      <w:proofErr w:type="spellEnd"/>
+      <w:r>
+        <w:rPr>
+          <w:rFonts w:ascii="Spectral" w:eastAsia="Spectral" w:hAnsi="Spectral" w:cs="Spectral"/>
+          <w:bCs/>
+          <w:color w:val="C6D9F1" w:themeColor="text2" w:themeTint="33"/>
+          <w:sz w:val="24"/>
+          <w:szCs w:val="24"/>
+          <w:lang w:val="en-US"/>
+        </w:rPr>
+        <w:t xml:space="preserve"> </w:t>
+      </w:r>
+    </w:p>
+    <w:p>
+      <w:pPr>
+        <w:pStyle w:val="LO-normal"/>
+        <w:ind w:left="720"/>
+        <w:rPr>
+          <w:rFonts w:ascii="Spectral" w:eastAsia="Spectral" w:hAnsi="Spectral" w:cs="Spectral"/>
+          <w:bCs/>
+          <w:color w:val="FFFF00"/>
+          <w:sz w:val="24"/>
+          <w:szCs w:val="24"/>
+          <w:lang w:val="en-US"/>
+        </w:rPr>
+      </w:pPr>
+      <w:r>
+        <w:rPr>
+          <w:rFonts w:ascii="Spectral" w:eastAsia="Spectral" w:hAnsi="Spectral" w:cs="Spectral"/>
+          <w:bCs/>
+          <w:color w:val="FF0000"/>
+          <w:sz w:val="24"/>
+          <w:szCs w:val="24"/>
+          <w:lang w:val="en-US"/>
+        </w:rPr>
+        <w:t>AVAILABLE_COLORS: color1, color</w:t>
+      </w:r>
+      <w:proofErr w:type="gramStart"/>
+      <w:r>
+        <w:rPr>
+          <w:rFonts w:ascii="Spectral" w:eastAsia="Spectral" w:hAnsi="Spectral" w:cs="Spectral"/>
+          <w:bCs/>
+          <w:color w:val="FF0000"/>
+          <w:sz w:val="24"/>
+          <w:szCs w:val="24"/>
+          <w:lang w:val="en-US"/>
+        </w:rPr>
+        <w:t>2  -</w:t>
+      </w:r>
+      <w:proofErr w:type="gramEnd"/>
+      <w:r>
+        <w:rPr>
+          <w:rFonts w:ascii="Spectral" w:eastAsia="Spectral" w:hAnsi="Spectral" w:cs="Spectral"/>
+          <w:bCs/>
+          <w:color w:val="FF0000"/>
+          <w:sz w:val="24"/>
+          <w:szCs w:val="24"/>
+          <w:lang w:val="en-US"/>
+        </w:rPr>
+        <w:t xml:space="preserve">&gt; </w:t>
+      </w:r>
+      <w:r>
+        <w:rPr>
+          <w:rFonts w:ascii="Spectral" w:eastAsia="Spectral" w:hAnsi="Spectral" w:cs="Spectral"/>
+          <w:bCs/>
+          <w:color w:val="FFFF00"/>
+          <w:sz w:val="24"/>
+          <w:szCs w:val="24"/>
+          <w:lang w:val="en-US"/>
+        </w:rPr>
+        <w:t>(S -&gt; C) LISTA DEI COLORI DISPONIBILI</w:t>
+      </w:r>
+    </w:p>
+    <w:p>
+      <w:pPr>
+        <w:pStyle w:val="LO-normal"/>
+        <w:ind w:left="720"/>
+        <w:rPr>
+          <w:rFonts w:ascii="Spectral" w:eastAsia="Spectral" w:hAnsi="Spectral" w:cs="Spectral"/>
+          <w:bCs/>
+          <w:color w:val="FFFF00"/>
+          <w:sz w:val="24"/>
+          <w:szCs w:val="24"/>
+          <w:lang w:val="en-US"/>
+        </w:rPr>
+      </w:pPr>
+      <w:r>
+        <w:rPr>
+          <w:rFonts w:ascii="Spectral" w:eastAsia="Spectral" w:hAnsi="Spectral" w:cs="Spectral"/>
+          <w:bCs/>
+          <w:color w:val="FF0000"/>
+          <w:sz w:val="24"/>
+          <w:szCs w:val="24"/>
+          <w:lang w:val="en-US"/>
+        </w:rPr>
+        <w:t>CHOSE</w:t>
+      </w:r>
+      <w:r>
+        <w:rPr>
+          <w:rFonts w:ascii="Spectral" w:eastAsia="Spectral" w:hAnsi="Spectral" w:cs="Spectral"/>
+          <w:bCs/>
+          <w:color w:val="FF0000"/>
+          <w:sz w:val="24"/>
+          <w:szCs w:val="24"/>
+          <w:lang w:val="en-US"/>
+        </w:rPr>
+        <w:t>N</w:t>
+      </w:r>
+      <w:r>
+        <w:rPr>
+          <w:rFonts w:ascii="Spectral" w:eastAsia="Spectral" w:hAnsi="Spectral" w:cs="Spectral"/>
+          <w:bCs/>
+          <w:color w:val="FF0000"/>
+          <w:sz w:val="24"/>
+          <w:szCs w:val="24"/>
+          <w:lang w:val="en-US"/>
+        </w:rPr>
+        <w:t>_ARMY_COLOR: color</w:t>
+      </w:r>
+      <w:r>
+        <w:rPr>
+          <w:rFonts w:ascii="Spectral" w:eastAsia="Spectral" w:hAnsi="Spectral" w:cs="Spectral"/>
+          <w:bCs/>
+          <w:color w:val="FF0000"/>
+          <w:sz w:val="24"/>
+          <w:szCs w:val="24"/>
+          <w:lang w:val="en-US"/>
+        </w:rPr>
+        <w:t xml:space="preserve"> -&gt; </w:t>
+      </w:r>
+      <w:r>
+        <w:rPr>
+          <w:rFonts w:ascii="Spectral" w:eastAsia="Spectral" w:hAnsi="Spectral" w:cs="Spectral"/>
+          <w:bCs/>
+          <w:color w:val="FFFF00"/>
+          <w:sz w:val="24"/>
+          <w:szCs w:val="24"/>
+          <w:lang w:val="en-US"/>
+        </w:rPr>
+        <w:t xml:space="preserve">(C -&gt; S) </w:t>
+      </w:r>
+      <w:proofErr w:type="spellStart"/>
+      <w:r>
+        <w:rPr>
+          <w:rFonts w:ascii="Spectral" w:eastAsia="Spectral" w:hAnsi="Spectral" w:cs="Spectral"/>
+          <w:bCs/>
+          <w:color w:val="FFFF00"/>
+          <w:sz w:val="24"/>
+          <w:szCs w:val="24"/>
+          <w:lang w:val="en-US"/>
+        </w:rPr>
+        <w:t>Comunica</w:t>
+      </w:r>
+      <w:proofErr w:type="spellEnd"/>
+      <w:r>
+        <w:rPr>
+          <w:rFonts w:ascii="Spectral" w:eastAsia="Spectral" w:hAnsi="Spectral" w:cs="Spectral"/>
+          <w:bCs/>
+          <w:color w:val="FFFF00"/>
+          <w:sz w:val="24"/>
+          <w:szCs w:val="24"/>
+          <w:lang w:val="en-US"/>
+        </w:rPr>
+        <w:t xml:space="preserve"> il </w:t>
+      </w:r>
+      <w:proofErr w:type="spellStart"/>
+      <w:r>
+        <w:rPr>
+          <w:rFonts w:ascii="Spectral" w:eastAsia="Spectral" w:hAnsi="Spectral" w:cs="Spectral"/>
+          <w:bCs/>
+          <w:color w:val="FFFF00"/>
+          <w:sz w:val="24"/>
+          <w:szCs w:val="24"/>
+          <w:lang w:val="en-US"/>
+        </w:rPr>
+        <w:t>colore</w:t>
+      </w:r>
+      <w:proofErr w:type="spellEnd"/>
+      <w:r>
+        <w:rPr>
+          <w:rFonts w:ascii="Spectral" w:eastAsia="Spectral" w:hAnsi="Spectral" w:cs="Spectral"/>
+          <w:bCs/>
+          <w:color w:val="FFFF00"/>
+          <w:sz w:val="24"/>
+          <w:szCs w:val="24"/>
+          <w:lang w:val="en-US"/>
+        </w:rPr>
+        <w:t xml:space="preserve"> </w:t>
+      </w:r>
+      <w:proofErr w:type="spellStart"/>
+      <w:r>
+        <w:rPr>
+          <w:rFonts w:ascii="Spectral" w:eastAsia="Spectral" w:hAnsi="Spectral" w:cs="Spectral"/>
+          <w:bCs/>
+          <w:color w:val="FFFF00"/>
+          <w:sz w:val="24"/>
+          <w:szCs w:val="24"/>
+          <w:lang w:val="en-US"/>
+        </w:rPr>
+        <w:t>scelto</w:t>
+      </w:r>
+      <w:proofErr w:type="spellEnd"/>
+    </w:p>
+    <w:p>
+      <w:pPr>
+        <w:pStyle w:val="LO-normal"/>
+        <w:ind w:left="720"/>
+        <w:rPr>
+          <w:rFonts w:ascii="Spectral" w:eastAsia="Spectral" w:hAnsi="Spectral" w:cs="Spectral"/>
+          <w:bCs/>
+          <w:color w:val="FF0000"/>
+          <w:sz w:val="24"/>
+          <w:szCs w:val="24"/>
+          <w:lang w:val="en-US"/>
+        </w:rPr>
+      </w:pPr>
+    </w:p>
+    <w:p>
+      <w:pPr>
+        <w:pStyle w:val="LO-normal"/>
         <w:numPr>
           <w:ilvl w:val="0"/>
           <w:numId w:val="4"/>
@@ -18477,6 +19004,65 @@
     <w:p>
       <w:pPr>
         <w:pStyle w:val="LO-normal"/>
+        <w:ind w:left="1080"/>
+        <w:rPr>
+          <w:rFonts w:ascii="Spectral" w:eastAsia="Spectral" w:hAnsi="Spectral" w:cs="Spectral"/>
+          <w:color w:val="FFFF00"/>
+          <w:sz w:val="24"/>
+          <w:szCs w:val="24"/>
+        </w:rPr>
+      </w:pPr>
+      <w:r>
+        <w:rPr>
+          <w:rFonts w:ascii="Spectral" w:eastAsia="Spectral" w:hAnsi="Spectral" w:cs="Spectral"/>
+          <w:color w:val="FF0000"/>
+          <w:sz w:val="24"/>
+          <w:szCs w:val="24"/>
+        </w:rPr>
+        <w:t xml:space="preserve">INITIAL_ARMY_NUMBER: </w:t>
+      </w:r>
+      <w:proofErr w:type="spellStart"/>
+      <w:r>
+        <w:rPr>
+          <w:rFonts w:ascii="Spectral" w:eastAsia="Spectral" w:hAnsi="Spectral" w:cs="Spectral"/>
+          <w:color w:val="FF0000"/>
+          <w:sz w:val="24"/>
+          <w:szCs w:val="24"/>
+        </w:rPr>
+        <w:t>number</w:t>
+      </w:r>
+      <w:proofErr w:type="spellEnd"/>
+      <w:r>
+        <w:rPr>
+          <w:rFonts w:ascii="Spectral" w:eastAsia="Spectral" w:hAnsi="Spectral" w:cs="Spectral"/>
+          <w:color w:val="FF0000"/>
+          <w:sz w:val="24"/>
+          <w:szCs w:val="24"/>
+        </w:rPr>
+        <w:t xml:space="preserve"> -&gt; </w:t>
+      </w:r>
+      <w:r>
+        <w:rPr>
+          <w:rFonts w:ascii="Spectral" w:eastAsia="Spectral" w:hAnsi="Spectral" w:cs="Spectral"/>
+          <w:color w:val="FFFF00"/>
+          <w:sz w:val="24"/>
+          <w:szCs w:val="24"/>
+        </w:rPr>
+        <w:t>(S -&gt; C) Comunica il numero di</w:t>
+      </w:r>
+      <w:r>
+        <w:rPr>
+          <w:rFonts w:ascii="Spectral" w:eastAsia="Spectral" w:hAnsi="Spectral" w:cs="Spectral"/>
+          <w:color w:val="FFFF00"/>
+          <w:sz w:val="24"/>
+          <w:szCs w:val="24"/>
+        </w:rPr>
+        <w:t xml:space="preserve"> armate iniziali</w:t>
+      </w:r>
+    </w:p>
+    <w:p>
+      <w:pPr>
+        <w:pStyle w:val="LO-normal"/>
         <w:numPr>
           <w:ilvl w:val="0"/>
           <w:numId w:val="4"/>
@@ -18509,6 +19095,106 @@
     <w:p>
       <w:pPr>
         <w:pStyle w:val="LO-normal"/>
+        <w:ind w:left="360"/>
+        <w:rPr>
+          <w:rFonts w:ascii="Spectral" w:eastAsia="Spectral" w:hAnsi="Spectral" w:cs="Spectral"/>
+          <w:bCs/>
+          <w:color w:val="FFFF00"/>
+          <w:sz w:val="24"/>
+          <w:szCs w:val="24"/>
+        </w:rPr>
+      </w:pPr>
+      <w:r>
+        <w:rPr>
+          <w:rFonts w:ascii="Spectral" w:eastAsia="Spectral" w:hAnsi="Spectral" w:cs="Spectral"/>
+          <w:bCs/>
+          <w:color w:val="FF0000"/>
+          <w:sz w:val="24"/>
+          <w:szCs w:val="24"/>
+        </w:rPr>
+        <w:lastRenderedPageBreak/>
+        <w:t xml:space="preserve">OBJECTIVE_CARD_ASSIGNED: </w:t>
+      </w:r>
+      <w:proofErr w:type="spellStart"/>
+      <w:proofErr w:type="gramStart"/>
+      <w:r>
+        <w:rPr>
+          <w:rFonts w:ascii="Spectral" w:eastAsia="Spectral" w:hAnsi="Spectral" w:cs="Spectral"/>
+          <w:bCs/>
+          <w:color w:val="FF0000"/>
+          <w:sz w:val="24"/>
+          <w:szCs w:val="24"/>
+        </w:rPr>
+        <w:t>json</w:t>
+      </w:r>
+      <w:proofErr w:type="spellEnd"/>
+      <w:r>
+        <w:rPr>
+          <w:rFonts w:ascii="Spectral" w:eastAsia="Spectral" w:hAnsi="Spectral" w:cs="Spectral"/>
+          <w:bCs/>
+          <w:color w:val="FF0000"/>
+          <w:sz w:val="24"/>
+          <w:szCs w:val="24"/>
+        </w:rPr>
+        <w:t>(</w:t>
+      </w:r>
+      <w:proofErr w:type="gramEnd"/>
+      <w:r>
+        <w:rPr>
+          <w:rFonts w:ascii="Spectral" w:eastAsia="Spectral" w:hAnsi="Spectral" w:cs="Spectral"/>
+          <w:bCs/>
+          <w:color w:val="FF0000"/>
+          <w:sz w:val="24"/>
+          <w:szCs w:val="24"/>
+        </w:rPr>
+        <w:t xml:space="preserve">Card) -&gt; </w:t>
+      </w:r>
+      <w:r>
+        <w:rPr>
+          <w:rFonts w:ascii="Spectral" w:eastAsia="Spectral" w:hAnsi="Spectral" w:cs="Spectral"/>
+          <w:bCs/>
+          <w:color w:val="FFFF00"/>
+          <w:sz w:val="24"/>
+          <w:szCs w:val="24"/>
+        </w:rPr>
+        <w:t>(S -&gt; C) Comunica l’obiettivo che gli è sta</w:t>
+      </w:r>
+      <w:r>
+        <w:rPr>
+          <w:rFonts w:ascii="Spectral" w:eastAsia="Spectral" w:hAnsi="Spectral" w:cs="Spectral"/>
+          <w:bCs/>
+          <w:color w:val="FFFF00"/>
+          <w:sz w:val="24"/>
+          <w:szCs w:val="24"/>
+        </w:rPr>
+        <w:t xml:space="preserve">to assegnato (tramite </w:t>
+      </w:r>
+      <w:proofErr w:type="spellStart"/>
+      <w:r>
+        <w:rPr>
+          <w:rFonts w:ascii="Spectral" w:eastAsia="Spectral" w:hAnsi="Spectral" w:cs="Spectral"/>
+          <w:bCs/>
+          <w:color w:val="FFFF00"/>
+          <w:sz w:val="24"/>
+          <w:szCs w:val="24"/>
+        </w:rPr>
+        <w:t>json</w:t>
+      </w:r>
+      <w:proofErr w:type="spellEnd"/>
+      <w:r>
+        <w:rPr>
+          <w:rFonts w:ascii="Spectral" w:eastAsia="Spectral" w:hAnsi="Spectral" w:cs="Spectral"/>
+          <w:bCs/>
+          <w:color w:val="FFFF00"/>
+          <w:sz w:val="24"/>
+          <w:szCs w:val="24"/>
+        </w:rPr>
+        <w:t>)</w:t>
+      </w:r>
+    </w:p>
+    <w:p>
+      <w:pPr>
+        <w:pStyle w:val="LO-normal"/>
         <w:numPr>
           <w:ilvl w:val="0"/>
           <w:numId w:val="4"/>
@@ -18540,6 +19226,88 @@
     <w:p>
       <w:pPr>
         <w:pStyle w:val="LO-normal"/>
+        <w:ind w:left="360"/>
+        <w:rPr>
+          <w:rFonts w:ascii="Spectral" w:eastAsia="Spectral" w:hAnsi="Spectral" w:cs="Spectral"/>
+          <w:color w:val="FFFF00"/>
+          <w:sz w:val="24"/>
+          <w:szCs w:val="24"/>
+        </w:rPr>
+      </w:pPr>
+      <w:r>
+        <w:rPr>
+          <w:rFonts w:ascii="Spectral" w:eastAsia="Spectral" w:hAnsi="Spectral" w:cs="Spectral"/>
+          <w:bCs/>
+          <w:color w:val="FF0000"/>
+          <w:sz w:val="24"/>
+          <w:szCs w:val="24"/>
+        </w:rPr>
+        <w:t>TERRITORIES_</w:t>
+      </w:r>
+      <w:r>
+        <w:rPr>
+          <w:rFonts w:ascii="Spectral" w:eastAsia="Spectral" w:hAnsi="Spectral" w:cs="Spectral"/>
+          <w:bCs/>
+          <w:color w:val="FF0000"/>
+          <w:sz w:val="24"/>
+          <w:szCs w:val="24"/>
+        </w:rPr>
+        <w:t>CARD</w:t>
+      </w:r>
+      <w:r>
+        <w:rPr>
+          <w:rFonts w:ascii="Spectral" w:eastAsia="Spectral" w:hAnsi="Spectral" w:cs="Spectral"/>
+          <w:bCs/>
+          <w:color w:val="FF0000"/>
+          <w:sz w:val="24"/>
+          <w:szCs w:val="24"/>
+        </w:rPr>
+        <w:t>S</w:t>
+      </w:r>
+      <w:r>
+        <w:rPr>
+          <w:rFonts w:ascii="Spectral" w:eastAsia="Spectral" w:hAnsi="Spectral" w:cs="Spectral"/>
+          <w:bCs/>
+          <w:color w:val="FF0000"/>
+          <w:sz w:val="24"/>
+          <w:szCs w:val="24"/>
+        </w:rPr>
+        <w:t xml:space="preserve">_ASSIGNED: </w:t>
+      </w:r>
+      <w:r>
+        <w:rPr>
+          <w:rFonts w:ascii="Spectral" w:eastAsia="Spectral" w:hAnsi="Spectral" w:cs="Spectral"/>
+          <w:bCs/>
+          <w:color w:val="FF0000"/>
+          <w:sz w:val="24"/>
+          <w:szCs w:val="24"/>
+        </w:rPr>
+        <w:t xml:space="preserve">Card1, Card2, Card3 -&gt; </w:t>
+      </w:r>
+      <w:r>
+        <w:rPr>
+          <w:rFonts w:ascii="Spectral" w:eastAsia="Spectral" w:hAnsi="Spectral" w:cs="Spectral"/>
+          <w:bCs/>
+          <w:color w:val="FFFF00"/>
+          <w:sz w:val="24"/>
+          <w:szCs w:val="24"/>
+        </w:rPr>
+        <w:t>(S -&gt; C) Comunica la lista di territori che</w:t>
+      </w:r>
+      <w:r>
+        <w:rPr>
+          <w:rFonts w:ascii="Spectral" w:eastAsia="Spectral" w:hAnsi="Spectral" w:cs="Spectral"/>
+          <w:bCs/>
+          <w:color w:val="FFFF00"/>
+          <w:sz w:val="24"/>
+          <w:szCs w:val="24"/>
+        </w:rPr>
+        <w:t xml:space="preserve"> gli è stata assegnata</w:t>
+      </w:r>
+    </w:p>
+    <w:p>
+      <w:pPr>
+        <w:pStyle w:val="LO-normal"/>
         <w:numPr>
           <w:ilvl w:val="0"/>
           <w:numId w:val="4"/>
@@ -18633,6 +19401,125 @@
     <w:p>
       <w:pPr>
         <w:pStyle w:val="LO-normal"/>
+        <w:ind w:left="1440"/>
+        <w:rPr>
+          <w:rFonts w:ascii="Spectral" w:eastAsia="Spectral" w:hAnsi="Spectral" w:cs="Spectral"/>
+          <w:color w:val="FF0000"/>
+          <w:sz w:val="24"/>
+          <w:szCs w:val="24"/>
+        </w:rPr>
+      </w:pPr>
+      <w:r>
+        <w:rPr>
+          <w:rFonts w:ascii="Spectral" w:eastAsia="Spectral" w:hAnsi="Spectral" w:cs="Spectral"/>
+          <w:color w:val="FF0000"/>
+          <w:sz w:val="24"/>
+          <w:szCs w:val="24"/>
+        </w:rPr>
+        <w:t>Al proprio turno:</w:t>
+      </w:r>
+    </w:p>
+    <w:p>
+      <w:pPr>
+        <w:pStyle w:val="LO-normal"/>
+        <w:ind w:left="1440"/>
+        <w:rPr>
+          <w:rFonts w:ascii="Spectral" w:eastAsia="Spectral" w:hAnsi="Spectral" w:cs="Spectral"/>
+          <w:color w:val="FFFF00"/>
+          <w:sz w:val="24"/>
+          <w:szCs w:val="24"/>
+        </w:rPr>
+      </w:pPr>
+      <w:r>
+        <w:rPr>
+          <w:rFonts w:ascii="Spectral" w:eastAsia="Spectral" w:hAnsi="Spectral" w:cs="Spectral"/>
+          <w:color w:val="FF0000"/>
+          <w:sz w:val="24"/>
+          <w:szCs w:val="24"/>
+        </w:rPr>
+        <w:t xml:space="preserve">NUMBER_OF_ARMY_TO_ASSIGN_IN_THIS_TURN: </w:t>
+      </w:r>
+      <w:proofErr w:type="spellStart"/>
+      <w:r>
+        <w:rPr>
+          <w:rFonts w:ascii="Spectral" w:eastAsia="Spectral" w:hAnsi="Spectral" w:cs="Spectral"/>
+          <w:color w:val="FF0000"/>
+          <w:sz w:val="24"/>
+          <w:szCs w:val="24"/>
+        </w:rPr>
+        <w:t>number</w:t>
+      </w:r>
+      <w:proofErr w:type="spellEnd"/>
+      <w:r>
+        <w:rPr>
+          <w:rFonts w:ascii="Spectral" w:eastAsia="Spectral" w:hAnsi="Spectral" w:cs="Spectral"/>
+          <w:color w:val="FF0000"/>
+          <w:sz w:val="24"/>
+          <w:szCs w:val="24"/>
+        </w:rPr>
+        <w:t xml:space="preserve"> -&gt; </w:t>
+      </w:r>
+      <w:r>
+        <w:rPr>
+          <w:rFonts w:ascii="Spectral" w:eastAsia="Spectral" w:hAnsi="Spectral" w:cs="Spectral"/>
+          <w:color w:val="FFFF00"/>
+          <w:sz w:val="24"/>
+          <w:szCs w:val="24"/>
+        </w:rPr>
+        <w:t>(S -&gt; C) Comunica il numero di tank da assegnare in q</w:t>
+      </w:r>
+      <w:r>
+        <w:rPr>
+          <w:rFonts w:ascii="Spectral" w:eastAsia="Spectral" w:hAnsi="Spectral" w:cs="Spectral"/>
+          <w:color w:val="FFFF00"/>
+          <w:sz w:val="24"/>
+          <w:szCs w:val="24"/>
+        </w:rPr>
+        <w:t>uesto turno</w:t>
+      </w:r>
+    </w:p>
+    <w:p>
+      <w:pPr>
+        <w:pStyle w:val="LO-normal"/>
+        <w:ind w:left="1440"/>
+        <w:rPr>
+          <w:rFonts w:ascii="Spectral" w:eastAsia="Spectral" w:hAnsi="Spectral" w:cs="Spectral"/>
+          <w:color w:val="FFFF00"/>
+          <w:sz w:val="24"/>
+          <w:szCs w:val="24"/>
+        </w:rPr>
+      </w:pPr>
+      <w:r>
+        <w:rPr>
+          <w:rFonts w:ascii="Spectral" w:eastAsia="Spectral" w:hAnsi="Spectral" w:cs="Spectral"/>
+          <w:color w:val="FF0000"/>
+          <w:sz w:val="24"/>
+          <w:szCs w:val="24"/>
+        </w:rPr>
+        <w:t xml:space="preserve">UPDATE_TERRITORIES_STATE: Card1, Card2, Card3 -&gt; </w:t>
+      </w:r>
+      <w:r>
+        <w:rPr>
+          <w:rFonts w:ascii="Spectral" w:eastAsia="Spectral" w:hAnsi="Spectral" w:cs="Spectral"/>
+          <w:color w:val="FFFF00"/>
+          <w:sz w:val="24"/>
+          <w:szCs w:val="24"/>
+        </w:rPr>
+        <w:t>(C -&gt; S) Appena passato il turno comun</w:t>
+      </w:r>
+      <w:r>
+        <w:rPr>
+          <w:rFonts w:ascii="Spectral" w:eastAsia="Spectral" w:hAnsi="Spectral" w:cs="Spectral"/>
+          <w:color w:val="FFFF00"/>
+          <w:sz w:val="24"/>
+          <w:szCs w:val="24"/>
+        </w:rPr>
+        <w:t>ica il nuovo stato dei territori, controlli già fatti lato client</w:t>
+      </w:r>
+    </w:p>
+    <w:p>
+      <w:pPr>
+        <w:pStyle w:val="LO-normal"/>
         <w:numPr>
           <w:ilvl w:val="0"/>
           <w:numId w:val="4"/>
@@ -18735,9 +19622,232 @@
           <w:sz w:val="24"/>
           <w:szCs w:val="24"/>
         </w:rPr>
-        <w:lastRenderedPageBreak/>
-        <w:t>il server distribuisce tante armate quanti sono i suoi territori diviso 3 (arrotondato per difetto), il giocatore può distribuire sul momento le armate ricevute in questa fase di gioco</w:t>
-      </w:r>
+        <w:t>il server distribuisce tante armate quanti sono i suoi territori diviso 3 (arrotondato per difetto), il giocatore distribui</w:t>
+      </w:r>
+      <w:r>
+        <w:rPr>
+          <w:rFonts w:ascii="Spectral" w:eastAsia="Spectral" w:hAnsi="Spectral" w:cs="Spectral"/>
+          <w:sz w:val="24"/>
+          <w:szCs w:val="24"/>
+        </w:rPr>
+        <w:t>sce</w:t>
+      </w:r>
+      <w:r>
+        <w:rPr>
+          <w:rFonts w:ascii="Spectral" w:eastAsia="Spectral" w:hAnsi="Spectral" w:cs="Spectral"/>
+          <w:sz w:val="24"/>
+          <w:szCs w:val="24"/>
+        </w:rPr>
+        <w:t xml:space="preserve"> sul momento le armate ricevute in questa fase di gioco</w:t>
+      </w:r>
+    </w:p>
+    <w:p>
+      <w:pPr>
+        <w:pStyle w:val="LO-normal"/>
+        <w:ind w:left="1440"/>
+        <w:rPr>
+          <w:rFonts w:ascii="Spectral" w:eastAsia="Spectral" w:hAnsi="Spectral" w:cs="Spectral"/>
+          <w:color w:val="FF0000"/>
+          <w:sz w:val="24"/>
+          <w:szCs w:val="24"/>
+        </w:rPr>
+      </w:pPr>
+      <w:r>
+        <w:rPr>
+          <w:rFonts w:ascii="Spectral" w:eastAsia="Spectral" w:hAnsi="Spectral" w:cs="Spectral"/>
+          <w:color w:val="FF0000"/>
+          <w:sz w:val="24"/>
+          <w:szCs w:val="24"/>
+        </w:rPr>
+        <w:t>Per il turno di ogni player:</w:t>
+      </w:r>
+    </w:p>
+    <w:p>
+      <w:pPr>
+        <w:pStyle w:val="LO-normal"/>
+        <w:ind w:left="1440"/>
+        <w:rPr>
+          <w:rFonts w:ascii="Spectral" w:eastAsia="Spectral" w:hAnsi="Spectral" w:cs="Spectral"/>
+          <w:color w:val="FFFF00"/>
+          <w:sz w:val="24"/>
+          <w:szCs w:val="24"/>
+        </w:rPr>
+      </w:pPr>
+      <w:r>
+        <w:rPr>
+          <w:rFonts w:ascii="Spectral" w:eastAsia="Spectral" w:hAnsi="Spectral" w:cs="Spectral"/>
+          <w:color w:val="FF0000"/>
+          <w:sz w:val="24"/>
+          <w:szCs w:val="24"/>
+        </w:rPr>
+        <w:tab/>
+      </w:r>
+      <w:r>
+        <w:rPr>
+          <w:rFonts w:ascii="Spectral" w:eastAsia="Spectral" w:hAnsi="Spectral" w:cs="Spectral"/>
+          <w:color w:val="FF0000"/>
+          <w:sz w:val="24"/>
+          <w:szCs w:val="24"/>
+        </w:rPr>
+        <w:t xml:space="preserve">ADDITIONAL_ARMY_TO_ASSIGN: </w:t>
+      </w:r>
+      <w:proofErr w:type="spellStart"/>
+      <w:r>
+        <w:rPr>
+          <w:rFonts w:ascii="Spectral" w:eastAsia="Spectral" w:hAnsi="Spectral" w:cs="Spectral"/>
+          <w:color w:val="FF0000"/>
+          <w:sz w:val="24"/>
+          <w:szCs w:val="24"/>
+        </w:rPr>
+        <w:t>number</w:t>
+      </w:r>
+      <w:proofErr w:type="spellEnd"/>
+      <w:r>
+        <w:rPr>
+          <w:rFonts w:ascii="Spectral" w:eastAsia="Spectral" w:hAnsi="Spectral" w:cs="Spectral"/>
+          <w:color w:val="FF0000"/>
+          <w:sz w:val="24"/>
+          <w:szCs w:val="24"/>
+        </w:rPr>
+        <w:t xml:space="preserve"> -&gt; </w:t>
+      </w:r>
+      <w:r>
+        <w:rPr>
+          <w:rFonts w:ascii="Spectral" w:eastAsia="Spectral" w:hAnsi="Spectral" w:cs="Spectral"/>
+          <w:color w:val="FFFF00"/>
+          <w:sz w:val="24"/>
+          <w:szCs w:val="24"/>
+        </w:rPr>
+        <w:t>(S -&gt; C) Comunica il numero di ar</w:t>
+      </w:r>
+      <w:r>
+        <w:rPr>
+          <w:rFonts w:ascii="Spectral" w:eastAsia="Spectral" w:hAnsi="Spectral" w:cs="Spectral"/>
+          <w:color w:val="FFFF00"/>
+          <w:sz w:val="24"/>
+          <w:szCs w:val="24"/>
+        </w:rPr>
+        <w:t>mate bonus che ottiene all’inizio del turno, comprese le armate derivanti dall’occupazioni di interi continenti (punto sotto)</w:t>
+      </w:r>
+      <w:r>
+        <w:rPr>
+          <w:rFonts w:ascii="Spectral" w:eastAsia="Spectral" w:hAnsi="Spectral" w:cs="Spectral"/>
+          <w:color w:val="FFFF00"/>
+          <w:sz w:val="24"/>
+          <w:szCs w:val="24"/>
+        </w:rPr>
+        <w:t xml:space="preserve"> </w:t>
+      </w:r>
+    </w:p>
+    <w:p>
+      <w:pPr>
+        <w:pStyle w:val="LO-normal"/>
+        <w:ind w:left="1440"/>
+        <w:rPr>
+          <w:rFonts w:ascii="Spectral" w:eastAsia="Spectral" w:hAnsi="Spectral" w:cs="Spectral"/>
+          <w:color w:val="FF0000"/>
+          <w:sz w:val="24"/>
+          <w:szCs w:val="24"/>
+          <w:lang w:val="en-US"/>
+        </w:rPr>
+      </w:pPr>
+      <w:r>
+        <w:rPr>
+          <w:rFonts w:ascii="Spectral" w:eastAsia="Spectral" w:hAnsi="Spectral" w:cs="Spectral"/>
+          <w:color w:val="FF0000"/>
+          <w:sz w:val="24"/>
+          <w:szCs w:val="24"/>
+        </w:rPr>
+        <w:tab/>
+      </w:r>
+      <w:r>
+        <w:rPr>
+          <w:rFonts w:ascii="Spectral" w:eastAsia="Spectral" w:hAnsi="Spectral" w:cs="Spectral"/>
+          <w:color w:val="FF0000"/>
+          <w:sz w:val="24"/>
+          <w:szCs w:val="24"/>
+          <w:lang w:val="en-US"/>
+        </w:rPr>
+        <w:t>UPDATE_TERRITORIES_STATE: Card1, Card2, Card3</w:t>
+      </w:r>
+      <w:r>
+        <w:rPr>
+          <w:rFonts w:ascii="Spectral" w:eastAsia="Spectral" w:hAnsi="Spectral" w:cs="Spectral"/>
+          <w:color w:val="FF0000"/>
+          <w:sz w:val="24"/>
+          <w:szCs w:val="24"/>
+          <w:lang w:val="en-US"/>
+        </w:rPr>
+        <w:t xml:space="preserve"> </w:t>
+      </w:r>
+      <w:r>
+        <w:rPr>
+          <w:rFonts w:ascii="Spectral" w:eastAsia="Spectral" w:hAnsi="Spectral" w:cs="Spectral"/>
+          <w:color w:val="FFFF00"/>
+          <w:sz w:val="24"/>
+          <w:szCs w:val="24"/>
+          <w:lang w:val="en-US"/>
+        </w:rPr>
+        <w:t>(</w:t>
+      </w:r>
+      <w:proofErr w:type="spellStart"/>
+      <w:r>
+        <w:rPr>
+          <w:rFonts w:ascii="Spectral" w:eastAsia="Spectral" w:hAnsi="Spectral" w:cs="Spectral"/>
+          <w:color w:val="FFFF00"/>
+          <w:sz w:val="24"/>
+          <w:szCs w:val="24"/>
+          <w:lang w:val="en-US"/>
+        </w:rPr>
+        <w:t>vedi</w:t>
+      </w:r>
+      <w:proofErr w:type="spellEnd"/>
+      <w:r>
+        <w:rPr>
+          <w:rFonts w:ascii="Spectral" w:eastAsia="Spectral" w:hAnsi="Spectral" w:cs="Spectral"/>
+          <w:color w:val="FFFF00"/>
+          <w:sz w:val="24"/>
+          <w:szCs w:val="24"/>
+          <w:lang w:val="en-US"/>
+        </w:rPr>
+        <w:t xml:space="preserve"> sopra)</w:t>
+      </w:r>
+      <w:r>
+        <w:rPr>
+          <w:rFonts w:ascii="Spectral" w:eastAsia="Spectral" w:hAnsi="Spectral" w:cs="Spectral"/>
+          <w:color w:val="FF0000"/>
+          <w:sz w:val="24"/>
+          <w:szCs w:val="24"/>
+          <w:lang w:val="en-US"/>
+        </w:rPr>
+        <w:tab/>
+      </w:r>
+    </w:p>
+    <w:p>
+      <w:pPr>
+        <w:pStyle w:val="LO-normal"/>
+        <w:ind w:left="1440"/>
+        <w:rPr>
+          <w:rFonts w:ascii="Spectral" w:eastAsia="Spectral" w:hAnsi="Spectral" w:cs="Spectral"/>
+          <w:color w:val="FF0000"/>
+          <w:sz w:val="24"/>
+          <w:szCs w:val="24"/>
+          <w:lang w:val="en-US"/>
+        </w:rPr>
+      </w:pPr>
+    </w:p>
+    <w:p>
+      <w:pPr>
+        <w:pStyle w:val="LO-normal"/>
+        <w:ind w:left="1440"/>
+        <w:rPr>
+          <w:rFonts w:ascii="Spectral" w:eastAsia="Spectral" w:hAnsi="Spectral" w:cs="Spectral"/>
+          <w:color w:val="FF0000"/>
+          <w:sz w:val="24"/>
+          <w:szCs w:val="24"/>
+          <w:lang w:val="en-US"/>
+        </w:rPr>
+      </w:pPr>
     </w:p>
     <w:p>
       <w:pPr>
@@ -18804,7 +19914,7 @@
                     </pic:cNvPicPr>
                   </pic:nvPicPr>
                   <pic:blipFill>
-                    <a:blip r:embed="rId9"/>
+                    <a:blip r:embed="rId10"/>
                     <a:stretch>
                       <a:fillRect/>
                     </a:stretch>
@@ -18846,6 +19956,23 @@
         </w:rPr>
         <w:t>il giocatore può giocare un tris di carte per ricevere armate extra così combinate:</w:t>
       </w:r>
+      <w:r>
+        <w:rPr>
+          <w:rFonts w:ascii="Spectral" w:eastAsia="Spectral" w:hAnsi="Spectral" w:cs="Spectral"/>
+          <w:sz w:val="24"/>
+          <w:szCs w:val="24"/>
+        </w:rPr>
+        <w:t xml:space="preserve"> </w:t>
+      </w:r>
+      <w:r>
+        <w:rPr>
+          <w:rFonts w:ascii="Spectral" w:eastAsia="Spectral" w:hAnsi="Spectral" w:cs="Spectral"/>
+          <w:color w:val="FF0000"/>
+          <w:sz w:val="24"/>
+          <w:szCs w:val="24"/>
+        </w:rPr>
+        <w:t>(IN SOSPESO)</w:t>
+      </w:r>
     </w:p>
     <w:p>
       <w:pPr>
@@ -18861,6 +19988,7 @@
         <w:rPr>
           <w:noProof/>
         </w:rPr>
+        <w:lastRenderedPageBreak/>
         <w:drawing>
           <wp:inline distT="0" distB="0" distL="0" distR="0" wp14:anchorId="4E6BC62C" wp14:editId="179E5D47">
             <wp:extent cx="4371340" cy="1647825"/>
@@ -18879,7 +20007,7 @@
                     </pic:cNvPicPr>
                   </pic:nvPicPr>
                   <pic:blipFill>
-                    <a:blip r:embed="rId10"/>
+                    <a:blip r:embed="rId11"/>
                     <a:stretch>
                       <a:fillRect/>
                     </a:stretch>
@@ -19190,16 +20318,7 @@
           <w:sz w:val="24"/>
           <w:szCs w:val="24"/>
         </w:rPr>
-        <w:t xml:space="preserve">Se è maggiore il punteggio dell’attaccante, il difensore dovrà togliere dal territorio attaccato una delle sue armate (riponendola fra quelle in dotazione). In caso contrario, sarà l’attaccante a dover ritirare una delle sue armate dal </w:t>
-      </w:r>
-      <w:r>
-        <w:rPr>
-          <w:rFonts w:ascii="Spectral" w:eastAsia="Spectral" w:hAnsi="Spectral" w:cs="Spectral"/>
-          <w:sz w:val="24"/>
-          <w:szCs w:val="24"/>
-        </w:rPr>
-        <w:lastRenderedPageBreak/>
-        <w:t>territorio dal quale ha sferrato l’attacco.  In caso di pareggio vince sempre il difensore.</w:t>
+        <w:t>Se è maggiore il punteggio dell’attaccante, il difensore dovrà togliere dal territorio attaccato una delle sue armate (riponendola fra quelle in dotazione). In caso contrario, sarà l’attaccante a dover ritirare una delle sue armate dal territorio dal quale ha sferrato l’attacco.  In caso di pareggio vince sempre il difensore.</w:t>
       </w:r>
     </w:p>
     <w:p>
@@ -19275,6 +20394,7 @@
           <w:sz w:val="24"/>
           <w:szCs w:val="24"/>
         </w:rPr>
+        <w:lastRenderedPageBreak/>
         <w:t>Quando l’attaccante distrugge tutte le armate su un territorio nemico, deve occuparlo con le armate che hanno partecipato all’ultima battaglia.</w:t>
       </w:r>
     </w:p>
@@ -19394,6 +20514,187 @@
     <w:p>
       <w:pPr>
         <w:pStyle w:val="LO-normal"/>
+        <w:ind w:left="1440"/>
+        <w:rPr>
+          <w:rFonts w:ascii="Spectral" w:eastAsia="Spectral" w:hAnsi="Spectral" w:cs="Spectral"/>
+          <w:sz w:val="24"/>
+          <w:szCs w:val="24"/>
+        </w:rPr>
+      </w:pPr>
+    </w:p>
+    <w:p>
+      <w:pPr>
+        <w:pStyle w:val="LO-normal"/>
+        <w:ind w:left="1440"/>
+        <w:rPr>
+          <w:rFonts w:ascii="Spectral" w:eastAsia="Spectral" w:hAnsi="Spectral" w:cs="Spectral"/>
+          <w:sz w:val="24"/>
+          <w:szCs w:val="24"/>
+          <w:lang w:val="en-US"/>
+        </w:rPr>
+      </w:pPr>
+      <w:r>
+        <w:rPr>
+          <w:rFonts w:ascii="Spectral" w:eastAsia="Spectral" w:hAnsi="Spectral" w:cs="Spectral"/>
+          <w:color w:val="FF0000"/>
+          <w:sz w:val="24"/>
+          <w:szCs w:val="24"/>
+          <w:lang w:val="en-US"/>
+        </w:rPr>
+        <w:t>UPDATE_TERRITORIES_STATE: Card1, Card</w:t>
+      </w:r>
+      <w:r>
+        <w:rPr>
+          <w:rFonts w:ascii="Spectral" w:eastAsia="Spectral" w:hAnsi="Spectral" w:cs="Spectral"/>
+          <w:color w:val="FF0000"/>
+          <w:sz w:val="24"/>
+          <w:szCs w:val="24"/>
+          <w:lang w:val="en-US"/>
+        </w:rPr>
+        <w:t>2</w:t>
+      </w:r>
+      <w:r>
+        <w:rPr>
+          <w:rFonts w:ascii="Spectral" w:eastAsia="Spectral" w:hAnsi="Spectral" w:cs="Spectral"/>
+          <w:color w:val="FF0000"/>
+          <w:sz w:val="24"/>
+          <w:szCs w:val="24"/>
+          <w:lang w:val="en-US"/>
+        </w:rPr>
+        <w:t xml:space="preserve"> </w:t>
+      </w:r>
+      <w:r>
+        <w:rPr>
+          <w:rFonts w:ascii="Spectral" w:eastAsia="Spectral" w:hAnsi="Spectral" w:cs="Spectral"/>
+          <w:color w:val="FFFF00"/>
+          <w:sz w:val="24"/>
+          <w:szCs w:val="24"/>
+          <w:lang w:val="en-US"/>
+        </w:rPr>
+        <w:t>(</w:t>
+      </w:r>
+      <w:proofErr w:type="spellStart"/>
+      <w:r>
+        <w:rPr>
+          <w:rFonts w:ascii="Spectral" w:eastAsia="Spectral" w:hAnsi="Spectral" w:cs="Spectral"/>
+          <w:color w:val="FFFF00"/>
+          <w:sz w:val="24"/>
+          <w:szCs w:val="24"/>
+          <w:lang w:val="en-US"/>
+        </w:rPr>
+        <w:t>vedi</w:t>
+      </w:r>
+      <w:proofErr w:type="spellEnd"/>
+      <w:r>
+        <w:rPr>
+          <w:rFonts w:ascii="Spectral" w:eastAsia="Spectral" w:hAnsi="Spectral" w:cs="Spectral"/>
+          <w:color w:val="FFFF00"/>
+          <w:sz w:val="24"/>
+          <w:szCs w:val="24"/>
+          <w:lang w:val="en-US"/>
+        </w:rPr>
+        <w:t xml:space="preserve"> sopra</w:t>
+      </w:r>
+      <w:r>
+        <w:rPr>
+          <w:rFonts w:ascii="Spectral" w:eastAsia="Spectral" w:hAnsi="Spectral" w:cs="Spectral"/>
+          <w:color w:val="FFFF00"/>
+          <w:sz w:val="24"/>
+          <w:szCs w:val="24"/>
+          <w:lang w:val="en-US"/>
+        </w:rPr>
+        <w:t>)</w:t>
+      </w:r>
+    </w:p>
+    <w:p>
+      <w:pPr>
+        <w:pStyle w:val="LO-normal"/>
+        <w:ind w:left="1440"/>
+        <w:rPr>
+          <w:rFonts w:ascii="Spectral" w:eastAsia="Spectral" w:hAnsi="Spectral" w:cs="Spectral"/>
+          <w:bCs/>
+          <w:color w:val="FFFF00"/>
+          <w:sz w:val="24"/>
+          <w:szCs w:val="24"/>
+        </w:rPr>
+      </w:pPr>
+      <w:r>
+        <w:rPr>
+          <w:rFonts w:ascii="Spectral" w:eastAsia="Spectral" w:hAnsi="Spectral" w:cs="Spectral"/>
+          <w:bCs/>
+          <w:color w:val="FF0000"/>
+          <w:sz w:val="24"/>
+          <w:szCs w:val="24"/>
+        </w:rPr>
+        <w:t>TURN_OVER</w:t>
+      </w:r>
+      <w:r>
+        <w:rPr>
+          <w:rFonts w:ascii="Spectral" w:eastAsia="Spectral" w:hAnsi="Spectral" w:cs="Spectral"/>
+          <w:bCs/>
+          <w:color w:val="FF0000"/>
+          <w:sz w:val="24"/>
+          <w:szCs w:val="24"/>
+        </w:rPr>
+        <w:t xml:space="preserve">: </w:t>
+      </w:r>
+      <w:proofErr w:type="spellStart"/>
+      <w:r>
+        <w:rPr>
+          <w:rFonts w:ascii="Spectral" w:eastAsia="Spectral" w:hAnsi="Spectral" w:cs="Spectral"/>
+          <w:bCs/>
+          <w:color w:val="FF0000"/>
+          <w:sz w:val="24"/>
+          <w:szCs w:val="24"/>
+        </w:rPr>
+        <w:t>idPlayer</w:t>
+      </w:r>
+      <w:proofErr w:type="spellEnd"/>
+      <w:r>
+        <w:rPr>
+          <w:rFonts w:ascii="Spectral" w:eastAsia="Spectral" w:hAnsi="Spectral" w:cs="Spectral"/>
+          <w:bCs/>
+          <w:color w:val="FF0000"/>
+          <w:sz w:val="24"/>
+          <w:szCs w:val="24"/>
+        </w:rPr>
+        <w:t xml:space="preserve"> -&gt; </w:t>
+      </w:r>
+      <w:r>
+        <w:rPr>
+          <w:rFonts w:ascii="Spectral" w:eastAsia="Spectral" w:hAnsi="Spectral" w:cs="Spectral"/>
+          <w:bCs/>
+          <w:color w:val="FFFF00"/>
+          <w:sz w:val="24"/>
+          <w:szCs w:val="24"/>
+        </w:rPr>
+        <w:t>(C -&gt; S) Comunica che, a seguito del</w:t>
+      </w:r>
+      <w:r>
+        <w:rPr>
+          <w:rFonts w:ascii="Spectral" w:eastAsia="Spectral" w:hAnsi="Spectral" w:cs="Spectral"/>
+          <w:bCs/>
+          <w:color w:val="FFFF00"/>
+          <w:sz w:val="24"/>
+          <w:szCs w:val="24"/>
+        </w:rPr>
+        <w:t>lo spostamento strategico, il client ha finito il turno</w:t>
+      </w:r>
+    </w:p>
+    <w:p>
+      <w:pPr>
+        <w:pStyle w:val="LO-normal"/>
+        <w:ind w:left="1440"/>
+        <w:rPr>
+          <w:rFonts w:ascii="Spectral" w:eastAsia="Spectral" w:hAnsi="Spectral" w:cs="Spectral"/>
+          <w:sz w:val="24"/>
+          <w:szCs w:val="24"/>
+        </w:rPr>
+      </w:pPr>
+    </w:p>
+    <w:p>
+      <w:pPr>
+        <w:pStyle w:val="LO-normal"/>
         <w:numPr>
           <w:ilvl w:val="1"/>
           <w:numId w:val="9"/>
@@ -19410,7 +20711,15 @@
           <w:sz w:val="24"/>
           <w:szCs w:val="24"/>
         </w:rPr>
-        <w:t xml:space="preserve"> Nel momento in cui il giocatore decide di compiere lo spostamento strategico non può più effettuare attacchi e il suo turno si considera concluso.</w:t>
+        <w:t xml:space="preserve"> </w:t>
+      </w:r>
+      <w:r>
+        <w:rPr>
+          <w:rFonts w:ascii="Spectral" w:eastAsia="Spectral" w:hAnsi="Spectral" w:cs="Spectral"/>
+          <w:sz w:val="24"/>
+          <w:szCs w:val="24"/>
+        </w:rPr>
+        <w:t>Nel momento in cui il giocatore decide di compiere lo spostamento strategico non può più effettuare attacchi e il suo turno si considera concluso.</w:t>
       </w:r>
     </w:p>
     <w:p>
@@ -23194,7 +24503,6 @@
   <w:style w:type="character" w:default="1" w:styleId="Carpredefinitoparagrafo">
     <w:name w:val="Default Paragraph Font"/>
     <w:uiPriority w:val="1"/>
-    <w:semiHidden/>
     <w:unhideWhenUsed/>
   </w:style>
   <w:style w:type="table" w:default="1" w:styleId="Tabellanormale">

</xml_diff>

<commit_message>
Aggiunto scelta armata, distribuzione armata e carta territorio su client c# (no UI)
Ancora da testare
</commit_message>
<xml_diff>
--- a/GAME DEVELOPMENT.docx
+++ b/GAME DEVELOPMENT.docx
@@ -13842,29 +13842,6 @@
     <w:p>
       <w:pPr>
         <w:pStyle w:val="LOnormal"/>
-        <w:ind w:left="720" w:hanging="0"/>
-        <w:rPr>
-          <w:rFonts w:ascii="Spectral" w:hAnsi="Spectral" w:eastAsia="Spectral" w:cs="Spectral"/>
-          <w:color w:val="FF0000"/>
-          <w:sz w:val="24"/>
-          <w:szCs w:val="24"/>
-          <w:lang w:val="en-US"/>
-        </w:rPr>
-      </w:pPr>
-      <w:r>
-        <w:rPr>
-          <w:rFonts w:eastAsia="Spectral" w:cs="Spectral" w:ascii="Spectral" w:hAnsi="Spectral"/>
-          <w:color w:val="FF0000"/>
-          <w:sz w:val="24"/>
-          <w:szCs w:val="24"/>
-          <w:lang w:val="en-US"/>
-        </w:rPr>
-        <w:t xml:space="preserve">       </w:t>
-      </w:r>
-    </w:p>
-    <w:p>
-      <w:pPr>
-        <w:pStyle w:val="LOnormal"/>
         <w:numPr>
           <w:ilvl w:val="0"/>
           <w:numId w:val="4"/>
@@ -13908,6 +13885,7 @@
           <w:lang w:val="en-US"/>
         </w:rPr>
       </w:pPr>
+      <w:bookmarkStart w:id="2" w:name="__DdeLink__989_1044562438"/>
       <w:r>
         <w:rPr>
           <w:rFonts w:eastAsia="Spectral" w:cs="Spectral" w:ascii="Spectral" w:hAnsi="Spectral"/>
@@ -13917,7 +13895,52 @@
           <w:szCs w:val="24"/>
           <w:lang w:val="en-US"/>
         </w:rPr>
-        <w:t xml:space="preserve">IS_YOUR_TURN: true/false -&gt; </w:t>
+        <w:t xml:space="preserve">IS_YOUR_TURN: </w:t>
+      </w:r>
+      <w:bookmarkEnd w:id="2"/>
+      <w:r>
+        <w:rPr>
+          <w:rFonts w:eastAsia="Spectral" w:cs="Spectral" w:ascii="Spectral" w:hAnsi="Spectral"/>
+          <w:bCs/>
+          <w:color w:val="FF0000"/>
+          <w:sz w:val="24"/>
+          <w:szCs w:val="24"/>
+          <w:lang w:val="en-US"/>
+        </w:rPr>
+        <w:t>TRUE</w:t>
+      </w:r>
+      <w:r>
+        <w:rPr>
+          <w:rFonts w:eastAsia="Spectral" w:cs="Spectral" w:ascii="Spectral" w:hAnsi="Spectral"/>
+          <w:bCs/>
+          <w:color w:val="FF0000"/>
+          <w:sz w:val="24"/>
+          <w:szCs w:val="24"/>
+          <w:lang w:val="en-US"/>
+        </w:rPr>
+        <w:t>/</w:t>
+      </w:r>
+      <w:r>
+        <w:rPr>
+          <w:rFonts w:eastAsia="Spectral" w:cs="Spectral" w:ascii="Spectral" w:hAnsi="Spectral"/>
+          <w:bCs/>
+          <w:color w:val="FF0000"/>
+          <w:sz w:val="24"/>
+          <w:szCs w:val="24"/>
+          <w:lang w:val="en-US"/>
+        </w:rPr>
+        <w:t>FALSE</w:t>
+      </w:r>
+      <w:r>
+        <w:rPr>
+          <w:rFonts w:eastAsia="Spectral" w:cs="Spectral" w:ascii="Spectral" w:hAnsi="Spectral"/>
+          <w:bCs/>
+          <w:color w:val="FF0000"/>
+          <w:sz w:val="24"/>
+          <w:szCs w:val="24"/>
+          <w:lang w:val="en-US"/>
+        </w:rPr>
+        <w:t xml:space="preserve"> -&gt; </w:t>
       </w:r>
       <w:r>
         <w:rPr>
@@ -13944,7 +13967,8 @@
           <w:lang w:val="en-US"/>
         </w:rPr>
       </w:pPr>
-      <w:bookmarkStart w:id="2" w:name="__DdeLink__1496_2399376666"/>
+      <w:bookmarkStart w:id="3" w:name="__DdeLink__993_1044562438"/>
+      <w:bookmarkStart w:id="4" w:name="__DdeLink__1496_2399376666"/>
       <w:r>
         <w:rPr>
           <w:rFonts w:eastAsia="Spectral" w:cs="Spectral" w:ascii="Spectral" w:hAnsi="Spectral"/>
@@ -13954,9 +13978,9 @@
           <w:szCs w:val="24"/>
           <w:lang w:val="en-US"/>
         </w:rPr>
-        <w:t xml:space="preserve">AVAILABLE_COLORS: </w:t>
-      </w:r>
-      <w:bookmarkEnd w:id="2"/>
+        <w:t>AVAILABLE_COLORS</w:t>
+      </w:r>
+      <w:bookmarkEnd w:id="3"/>
       <w:r>
         <w:rPr>
           <w:rFonts w:eastAsia="Spectral" w:cs="Spectral" w:ascii="Spectral" w:hAnsi="Spectral"/>
@@ -13966,6 +13990,18 @@
           <w:szCs w:val="24"/>
           <w:lang w:val="en-US"/>
         </w:rPr>
+        <w:t xml:space="preserve">: </w:t>
+      </w:r>
+      <w:bookmarkEnd w:id="4"/>
+      <w:r>
+        <w:rPr>
+          <w:rFonts w:eastAsia="Spectral" w:cs="Spectral" w:ascii="Spectral" w:hAnsi="Spectral"/>
+          <w:bCs/>
+          <w:color w:val="FF0000"/>
+          <w:sz w:val="24"/>
+          <w:szCs w:val="24"/>
+          <w:lang w:val="en-US"/>
+        </w:rPr>
         <w:t xml:space="preserve">color1, color2  -&gt; </w:t>
       </w:r>
       <w:r>
@@ -13993,7 +14029,9 @@
           <w:lang w:val="en-US"/>
         </w:rPr>
       </w:pPr>
-      <w:bookmarkStart w:id="3" w:name="__DdeLink__1502_2399376666"/>
+      <w:bookmarkStart w:id="5" w:name="__DdeLink__1003_1044562438"/>
+      <w:bookmarkStart w:id="6" w:name="__DdeLink__1000_1044562438"/>
+      <w:bookmarkStart w:id="7" w:name="__DdeLink__1502_2399376666"/>
       <w:r>
         <w:rPr>
           <w:rFonts w:eastAsia="Spectral" w:cs="Spectral" w:ascii="Spectral" w:hAnsi="Spectral"/>
@@ -14003,8 +14041,9 @@
           <w:szCs w:val="24"/>
           <w:lang w:val="en-US"/>
         </w:rPr>
-        <w:t xml:space="preserve">CHOSEN_ARMY_COLOR: </w:t>
-      </w:r>
+        <w:t>CHOSEN_ARMY_COLOR</w:t>
+      </w:r>
+      <w:bookmarkEnd w:id="6"/>
       <w:r>
         <w:rPr>
           <w:rFonts w:eastAsia="Spectral" w:cs="Spectral" w:ascii="Spectral" w:hAnsi="Spectral"/>
@@ -14014,8 +14053,9 @@
           <w:szCs w:val="24"/>
           <w:lang w:val="en-US"/>
         </w:rPr>
-        <w:t>id-</w:t>
-      </w:r>
+        <w:t xml:space="preserve">: </w:t>
+      </w:r>
+      <w:bookmarkEnd w:id="5"/>
       <w:r>
         <w:rPr>
           <w:rFonts w:eastAsia="Spectral" w:cs="Spectral" w:ascii="Spectral" w:hAnsi="Spectral"/>
@@ -14025,9 +14065,9 @@
           <w:szCs w:val="24"/>
           <w:lang w:val="en-US"/>
         </w:rPr>
-        <w:t>color</w:t>
-      </w:r>
-      <w:bookmarkEnd w:id="3"/>
+        <w:t>id-color</w:t>
+      </w:r>
+      <w:bookmarkEnd w:id="7"/>
       <w:r>
         <w:rPr>
           <w:rFonts w:eastAsia="Spectral" w:cs="Spectral" w:ascii="Spectral" w:hAnsi="Spectral"/>
@@ -14048,18 +14088,7 @@
           <w:szCs w:val="24"/>
           <w:lang w:val="en-US"/>
         </w:rPr>
-        <w:t>(</w:t>
-      </w:r>
-      <w:r>
-        <w:rPr>
-          <w:rFonts w:eastAsia="Spectral" w:cs="Spectral" w:ascii="Spectral" w:hAnsi="Spectral"/>
-          <w:bCs/>
-          <w:color w:val="A1467E"/>
-          <w:sz w:val="24"/>
-          <w:szCs w:val="24"/>
-          <w:lang w:val="en-US"/>
-        </w:rPr>
-        <w:t>C -&gt; S) Comunica il colore scelto</w:t>
+        <w:t>(C -&gt; S) Comunica il colore scelto</w:t>
       </w:r>
     </w:p>
     <w:p>
@@ -14224,7 +14253,8 @@
           <w:szCs w:val="24"/>
         </w:rPr>
       </w:pPr>
-      <w:bookmarkStart w:id="4" w:name="__DdeLink__1504_2399376666"/>
+      <w:bookmarkStart w:id="8" w:name="__DdeLink__1009_1044562438"/>
+      <w:bookmarkStart w:id="9" w:name="__DdeLink__1504_2399376666"/>
       <w:r>
         <w:rPr>
           <w:rFonts w:eastAsia="Spectral" w:cs="Spectral" w:ascii="Spectral" w:hAnsi="Spectral"/>
@@ -14234,7 +14264,8 @@
         </w:rPr>
         <w:t>INITIAL_ARMY_NUMBER:</w:t>
       </w:r>
-      <w:bookmarkEnd w:id="4"/>
+      <w:bookmarkEnd w:id="8"/>
+      <w:bookmarkEnd w:id="9"/>
       <w:r>
         <w:rPr>
           <w:rFonts w:eastAsia="Spectral" w:cs="Spectral" w:ascii="Spectral" w:hAnsi="Spectral"/>
@@ -14299,7 +14330,8 @@
           <w:szCs w:val="24"/>
         </w:rPr>
       </w:pPr>
-      <w:bookmarkStart w:id="5" w:name="__DdeLink__1506_2399376666"/>
+      <w:bookmarkStart w:id="10" w:name="__DdeLink__1012_1044562438"/>
+      <w:bookmarkStart w:id="11" w:name="__DdeLink__1506_2399376666"/>
       <w:r>
         <w:rPr>
           <w:rFonts w:eastAsia="Spectral" w:cs="Spectral" w:ascii="Spectral" w:hAnsi="Spectral"/>
@@ -14310,7 +14342,8 @@
         </w:rPr>
         <w:t>OBJECTIVE_CARD_ASSIGNED:</w:t>
       </w:r>
-      <w:bookmarkEnd w:id="5"/>
+      <w:bookmarkEnd w:id="10"/>
+      <w:bookmarkEnd w:id="11"/>
       <w:r>
         <w:rPr>
           <w:rFonts w:eastAsia="Spectral" w:cs="Spectral" w:ascii="Spectral" w:hAnsi="Spectral"/>
@@ -14329,17 +14362,7 @@
           <w:sz w:val="24"/>
           <w:szCs w:val="24"/>
         </w:rPr>
-        <w:t xml:space="preserve"> </w:t>
-      </w:r>
-      <w:r>
-        <w:rPr>
-          <w:rFonts w:eastAsia="Spectral" w:cs="Spectral" w:ascii="Spectral" w:hAnsi="Spectral"/>
-          <w:bCs/>
-          <w:color w:val="A1467E"/>
-          <w:sz w:val="24"/>
-          <w:szCs w:val="24"/>
-        </w:rPr>
-        <w:t>(S -&gt; C) Comunica l’obiettivo che gli è stato assegnato (tramite json)</w:t>
+        <w:t xml:space="preserve"> (S -&gt; C) Comunica l’obiettivo che gli è stato assegnato (tramite json)</w:t>
       </w:r>
     </w:p>
     <w:p>
@@ -14384,7 +14407,7 @@
           <w:szCs w:val="24"/>
         </w:rPr>
       </w:pPr>
-      <w:bookmarkStart w:id="6" w:name="__DdeLink__1512_2399376666"/>
+      <w:bookmarkStart w:id="12" w:name="__DdeLink__1512_2399376666"/>
       <w:r>
         <w:rPr>
           <w:rFonts w:eastAsia="Spectral" w:cs="Spectral" w:ascii="Spectral" w:hAnsi="Spectral"/>
@@ -14395,7 +14418,7 @@
         </w:rPr>
         <w:t>TERRITORIES_CARDS_ASSIGNED:</w:t>
       </w:r>
-      <w:bookmarkEnd w:id="6"/>
+      <w:bookmarkEnd w:id="12"/>
       <w:r>
         <w:rPr>
           <w:rFonts w:eastAsia="Spectral" w:cs="Spectral" w:ascii="Spectral" w:hAnsi="Spectral"/>

</xml_diff>

<commit_message>
Fase di preparazione implementata completamente per client e server [NO  UI, client e server TOBE TESTED]
</commit_message>
<xml_diff>
--- a/GAME DEVELOPMENT.docx
+++ b/GAME DEVELOPMENT.docx
@@ -13907,8 +13907,35 @@
           <w:szCs w:val="24"/>
           <w:lang w:val="en-US"/>
         </w:rPr>
-        <w:t>TRUE</w:t>
-      </w:r>
+        <w:t xml:space="preserve">TRUE/FALSE -&gt; </w:t>
+      </w:r>
+      <w:r>
+        <w:rPr>
+          <w:rFonts w:eastAsia="Spectral" w:cs="Spectral" w:ascii="Spectral" w:hAnsi="Spectral"/>
+          <w:bCs/>
+          <w:color w:val="A1467E" w:themeTint="33"/>
+          <w:sz w:val="24"/>
+          <w:szCs w:val="24"/>
+          <w:lang w:val="en-US"/>
+        </w:rPr>
+        <w:t xml:space="preserve">(S -&gt; C) gestione dei turni in generale </w:t>
+      </w:r>
+    </w:p>
+    <w:p>
+      <w:pPr>
+        <w:pStyle w:val="LOnormal"/>
+        <w:ind w:left="720" w:hanging="0"/>
+        <w:rPr>
+          <w:rFonts w:ascii="Spectral" w:hAnsi="Spectral" w:eastAsia="Spectral" w:cs="Spectral"/>
+          <w:bCs/>
+          <w:color w:val="FFFF00"/>
+          <w:sz w:val="24"/>
+          <w:szCs w:val="24"/>
+          <w:lang w:val="en-US"/>
+        </w:rPr>
+      </w:pPr>
+      <w:bookmarkStart w:id="3" w:name="__DdeLink__1496_2399376666"/>
+      <w:bookmarkStart w:id="4" w:name="__DdeLink__993_1044562438"/>
       <w:r>
         <w:rPr>
           <w:rFonts w:eastAsia="Spectral" w:cs="Spectral" w:ascii="Spectral" w:hAnsi="Spectral"/>
@@ -13918,8 +13945,9 @@
           <w:szCs w:val="24"/>
           <w:lang w:val="en-US"/>
         </w:rPr>
-        <w:t>/</w:t>
-      </w:r>
+        <w:t>AVAILABLE_COLORS</w:t>
+      </w:r>
+      <w:bookmarkEnd w:id="4"/>
       <w:r>
         <w:rPr>
           <w:rFonts w:eastAsia="Spectral" w:cs="Spectral" w:ascii="Spectral" w:hAnsi="Spectral"/>
@@ -13929,8 +13957,9 @@
           <w:szCs w:val="24"/>
           <w:lang w:val="en-US"/>
         </w:rPr>
-        <w:t>FALSE</w:t>
-      </w:r>
+        <w:t xml:space="preserve">: </w:t>
+      </w:r>
+      <w:bookmarkEnd w:id="3"/>
       <w:r>
         <w:rPr>
           <w:rFonts w:eastAsia="Spectral" w:cs="Spectral" w:ascii="Spectral" w:hAnsi="Spectral"/>
@@ -13940,18 +13969,18 @@
           <w:szCs w:val="24"/>
           <w:lang w:val="en-US"/>
         </w:rPr>
-        <w:t xml:space="preserve"> -&gt; </w:t>
+        <w:t xml:space="preserve">color1, color2  -&gt; </w:t>
       </w:r>
       <w:r>
         <w:rPr>
           <w:rFonts w:eastAsia="Spectral" w:cs="Spectral" w:ascii="Spectral" w:hAnsi="Spectral"/>
           <w:bCs/>
-          <w:color w:val="A1467E" w:themeTint="33"/>
+          <w:color w:val="A1467E"/>
           <w:sz w:val="24"/>
           <w:szCs w:val="24"/>
           <w:lang w:val="en-US"/>
         </w:rPr>
-        <w:t xml:space="preserve">(S -&gt; C) gestione dei turni in generale </w:t>
+        <w:t>(S -&gt; C) LISTA DEI COLORI DISPONIBILI</w:t>
       </w:r>
     </w:p>
     <w:p>
@@ -13967,8 +13996,9 @@
           <w:lang w:val="en-US"/>
         </w:rPr>
       </w:pPr>
-      <w:bookmarkStart w:id="3" w:name="__DdeLink__993_1044562438"/>
-      <w:bookmarkStart w:id="4" w:name="__DdeLink__1496_2399376666"/>
+      <w:bookmarkStart w:id="5" w:name="__DdeLink__1502_2399376666"/>
+      <w:bookmarkStart w:id="6" w:name="__DdeLink__1003_1044562438"/>
+      <w:bookmarkStart w:id="7" w:name="__DdeLink__1000_1044562438"/>
       <w:r>
         <w:rPr>
           <w:rFonts w:eastAsia="Spectral" w:cs="Spectral" w:ascii="Spectral" w:hAnsi="Spectral"/>
@@ -13978,9 +14008,9 @@
           <w:szCs w:val="24"/>
           <w:lang w:val="en-US"/>
         </w:rPr>
-        <w:t>AVAILABLE_COLORS</w:t>
-      </w:r>
-      <w:bookmarkEnd w:id="3"/>
+        <w:t>CHOSEN_ARMY_COLOR</w:t>
+      </w:r>
+      <w:bookmarkEnd w:id="7"/>
       <w:r>
         <w:rPr>
           <w:rFonts w:eastAsia="Spectral" w:cs="Spectral" w:ascii="Spectral" w:hAnsi="Spectral"/>
@@ -13992,7 +14022,7 @@
         </w:rPr>
         <w:t xml:space="preserve">: </w:t>
       </w:r>
-      <w:bookmarkEnd w:id="4"/>
+      <w:bookmarkEnd w:id="6"/>
       <w:r>
         <w:rPr>
           <w:rFonts w:eastAsia="Spectral" w:cs="Spectral" w:ascii="Spectral" w:hAnsi="Spectral"/>
@@ -14002,72 +14032,9 @@
           <w:szCs w:val="24"/>
           <w:lang w:val="en-US"/>
         </w:rPr>
-        <w:t xml:space="preserve">color1, color2  -&gt; </w:t>
-      </w:r>
-      <w:r>
-        <w:rPr>
-          <w:rFonts w:eastAsia="Spectral" w:cs="Spectral" w:ascii="Spectral" w:hAnsi="Spectral"/>
-          <w:bCs/>
-          <w:color w:val="A1467E"/>
-          <w:sz w:val="24"/>
-          <w:szCs w:val="24"/>
-          <w:lang w:val="en-US"/>
-        </w:rPr>
-        <w:t>(S -&gt; C) LISTA DEI COLORI DISPONIBILI</w:t>
-      </w:r>
-    </w:p>
-    <w:p>
-      <w:pPr>
-        <w:pStyle w:val="LOnormal"/>
-        <w:ind w:left="720" w:hanging="0"/>
-        <w:rPr>
-          <w:rFonts w:ascii="Spectral" w:hAnsi="Spectral" w:eastAsia="Spectral" w:cs="Spectral"/>
-          <w:bCs/>
-          <w:color w:val="FFFF00"/>
-          <w:sz w:val="24"/>
-          <w:szCs w:val="24"/>
-          <w:lang w:val="en-US"/>
-        </w:rPr>
-      </w:pPr>
-      <w:bookmarkStart w:id="5" w:name="__DdeLink__1003_1044562438"/>
-      <w:bookmarkStart w:id="6" w:name="__DdeLink__1000_1044562438"/>
-      <w:bookmarkStart w:id="7" w:name="__DdeLink__1502_2399376666"/>
-      <w:r>
-        <w:rPr>
-          <w:rFonts w:eastAsia="Spectral" w:cs="Spectral" w:ascii="Spectral" w:hAnsi="Spectral"/>
-          <w:bCs/>
-          <w:color w:val="FF0000"/>
-          <w:sz w:val="24"/>
-          <w:szCs w:val="24"/>
-          <w:lang w:val="en-US"/>
-        </w:rPr>
-        <w:t>CHOSEN_ARMY_COLOR</w:t>
-      </w:r>
-      <w:bookmarkEnd w:id="6"/>
-      <w:r>
-        <w:rPr>
-          <w:rFonts w:eastAsia="Spectral" w:cs="Spectral" w:ascii="Spectral" w:hAnsi="Spectral"/>
-          <w:bCs/>
-          <w:color w:val="FF0000"/>
-          <w:sz w:val="24"/>
-          <w:szCs w:val="24"/>
-          <w:lang w:val="en-US"/>
-        </w:rPr>
-        <w:t xml:space="preserve">: </w:t>
+        <w:t>id-color</w:t>
       </w:r>
       <w:bookmarkEnd w:id="5"/>
-      <w:r>
-        <w:rPr>
-          <w:rFonts w:eastAsia="Spectral" w:cs="Spectral" w:ascii="Spectral" w:hAnsi="Spectral"/>
-          <w:bCs/>
-          <w:color w:val="FF0000"/>
-          <w:sz w:val="24"/>
-          <w:szCs w:val="24"/>
-          <w:lang w:val="en-US"/>
-        </w:rPr>
-        <w:t>id-color</w:t>
-      </w:r>
-      <w:bookmarkEnd w:id="7"/>
       <w:r>
         <w:rPr>
           <w:rFonts w:eastAsia="Spectral" w:cs="Spectral" w:ascii="Spectral" w:hAnsi="Spectral"/>
@@ -14253,8 +14220,8 @@
           <w:szCs w:val="24"/>
         </w:rPr>
       </w:pPr>
-      <w:bookmarkStart w:id="8" w:name="__DdeLink__1009_1044562438"/>
-      <w:bookmarkStart w:id="9" w:name="__DdeLink__1504_2399376666"/>
+      <w:bookmarkStart w:id="8" w:name="__DdeLink__1504_2399376666"/>
+      <w:bookmarkStart w:id="9" w:name="__DdeLink__1009_1044562438"/>
       <w:r>
         <w:rPr>
           <w:rFonts w:eastAsia="Spectral" w:cs="Spectral" w:ascii="Spectral" w:hAnsi="Spectral"/>
@@ -14330,8 +14297,8 @@
           <w:szCs w:val="24"/>
         </w:rPr>
       </w:pPr>
-      <w:bookmarkStart w:id="10" w:name="__DdeLink__1012_1044562438"/>
-      <w:bookmarkStart w:id="11" w:name="__DdeLink__1506_2399376666"/>
+      <w:bookmarkStart w:id="10" w:name="__DdeLink__1506_2399376666"/>
+      <w:bookmarkStart w:id="11" w:name="__DdeLink__1012_1044562438"/>
       <w:r>
         <w:rPr>
           <w:rFonts w:eastAsia="Spectral" w:cs="Spectral" w:ascii="Spectral" w:hAnsi="Spectral"/>
@@ -14407,7 +14374,8 @@
           <w:szCs w:val="24"/>
         </w:rPr>
       </w:pPr>
-      <w:bookmarkStart w:id="12" w:name="__DdeLink__1512_2399376666"/>
+      <w:bookmarkStart w:id="12" w:name="__DdeLink__1002_2670352926"/>
+      <w:bookmarkStart w:id="13" w:name="__DdeLink__1512_2399376666"/>
       <w:r>
         <w:rPr>
           <w:rFonts w:eastAsia="Spectral" w:cs="Spectral" w:ascii="Spectral" w:hAnsi="Spectral"/>
@@ -14419,6 +14387,7 @@
         <w:t>TERRITORIES_CARDS_ASSIGNED:</w:t>
       </w:r>
       <w:bookmarkEnd w:id="12"/>
+      <w:bookmarkEnd w:id="13"/>
       <w:r>
         <w:rPr>
           <w:rFonts w:eastAsia="Spectral" w:cs="Spectral" w:ascii="Spectral" w:hAnsi="Spectral"/>
@@ -14547,6 +14516,8 @@
           <w:szCs w:val="24"/>
         </w:rPr>
       </w:pPr>
+      <w:bookmarkStart w:id="14" w:name="__DdeLink__1011_2670352926"/>
+      <w:bookmarkStart w:id="15" w:name="__DdeLink__1006_2670352926"/>
       <w:r>
         <w:rPr>
           <w:rFonts w:eastAsia="Spectral" w:cs="Spectral" w:ascii="Spectral" w:hAnsi="Spectral"/>
@@ -14554,29 +14525,57 @@
           <w:sz w:val="24"/>
           <w:szCs w:val="24"/>
         </w:rPr>
-        <w:t xml:space="preserve">NUMBER_OF_ARMY_TO_ASSIGN_IN_THIS_TURN: number -&gt; </w:t>
-      </w:r>
-      <w:r>
-        <w:rPr>
-          <w:rFonts w:eastAsia="Spectral" w:cs="Spectral" w:ascii="Spectral" w:hAnsi="Spectral"/>
+        <w:t>NUMBER_OF_ARMY_TO_ASSIGN_IN_THIS_TURN:</w:t>
+      </w:r>
+      <w:bookmarkEnd w:id="14"/>
+      <w:bookmarkEnd w:id="15"/>
+      <w:r>
+        <w:rPr>
+          <w:rFonts w:eastAsia="Spectral" w:cs="Spectral" w:ascii="Spectral" w:hAnsi="Spectral"/>
+          <w:color w:val="FF0000"/>
+          <w:sz w:val="24"/>
+          <w:szCs w:val="24"/>
+        </w:rPr>
+        <w:t xml:space="preserve"> number -&gt; </w:t>
+      </w:r>
+      <w:r>
+        <w:rPr>
+          <w:rFonts w:eastAsia="Spectral" w:cs="Spectral" w:ascii="Spectral" w:hAnsi="Spectral"/>
+          <w:bCs/>
+          <w:color w:val="A1467E"/>
+          <w:kern w:val="0"/>
+          <w:sz w:val="24"/>
+          <w:szCs w:val="24"/>
+          <w:lang w:val="it-IT" w:eastAsia="zh-CN" w:bidi="hi-IN"/>
+        </w:rPr>
+        <w:t xml:space="preserve">(S -&gt; C) Comunica il numero di tank da assegnare in questo turno </w:t>
+      </w:r>
+      <w:r>
+        <w:rPr>
+          <w:rFonts w:eastAsia="Spectral" w:cs="Spectral" w:ascii="Spectral" w:hAnsi="Spectral"/>
+          <w:bCs/>
+          <w:color w:val="A1467E"/>
+          <w:kern w:val="0"/>
+          <w:sz w:val="24"/>
+          <w:szCs w:val="24"/>
+          <w:lang w:val="it-IT" w:eastAsia="zh-CN" w:bidi="hi-IN"/>
+        </w:rPr>
+        <w:t>[Non implementata in questa fase perché già pronta dalle fasi precedenti, comunque segnale utile per la fase di rinforzo]</w:t>
+      </w:r>
+    </w:p>
+    <w:p>
+      <w:pPr>
+        <w:pStyle w:val="LOnormal"/>
+        <w:ind w:left="1440" w:hanging="0"/>
+        <w:rPr>
+          <w:rFonts w:ascii="Spectral" w:hAnsi="Spectral" w:eastAsia="Spectral" w:cs="Spectral"/>
           <w:color w:val="FFFF00"/>
           <w:sz w:val="24"/>
           <w:szCs w:val="24"/>
         </w:rPr>
-        <w:t>(S -&gt; C) Comunica il numero di tank da assegnare in questo turno</w:t>
-      </w:r>
-    </w:p>
-    <w:p>
-      <w:pPr>
-        <w:pStyle w:val="LOnormal"/>
-        <w:ind w:left="1440" w:hanging="0"/>
-        <w:rPr>
-          <w:rFonts w:ascii="Spectral" w:hAnsi="Spectral" w:eastAsia="Spectral" w:cs="Spectral"/>
-          <w:color w:val="FFFF00"/>
-          <w:sz w:val="24"/>
-          <w:szCs w:val="24"/>
-        </w:rPr>
-      </w:pPr>
+      </w:pPr>
+      <w:bookmarkStart w:id="16" w:name="__DdeLink__1013_2670352926"/>
+      <w:bookmarkStart w:id="17" w:name="__DdeLink__1008_2670352926"/>
       <w:r>
         <w:rPr>
           <w:rFonts w:eastAsia="Spectral" w:cs="Spectral" w:ascii="Spectral" w:hAnsi="Spectral"/>
@@ -14584,14 +14583,46 @@
           <w:sz w:val="24"/>
           <w:szCs w:val="24"/>
         </w:rPr>
-        <w:t xml:space="preserve">UPDATE_TERRITORIES_STATE: Card1, Card2, Card3 -&gt; </w:t>
-      </w:r>
-      <w:r>
-        <w:rPr>
-          <w:rFonts w:eastAsia="Spectral" w:cs="Spectral" w:ascii="Spectral" w:hAnsi="Spectral"/>
-          <w:color w:val="FFFF00"/>
-          <w:sz w:val="24"/>
-          <w:szCs w:val="24"/>
+        <w:t>UPDATE_TERRITORIES_STATE:</w:t>
+      </w:r>
+      <w:bookmarkEnd w:id="16"/>
+      <w:r>
+        <w:rPr>
+          <w:rFonts w:eastAsia="Spectral" w:cs="Spectral" w:ascii="Spectral" w:hAnsi="Spectral"/>
+          <w:color w:val="FF0000"/>
+          <w:sz w:val="24"/>
+          <w:szCs w:val="24"/>
+        </w:rPr>
+        <w:t xml:space="preserve"> </w:t>
+      </w:r>
+      <w:bookmarkEnd w:id="17"/>
+      <w:r>
+        <w:rPr>
+          <w:rFonts w:eastAsia="Spectral" w:cs="Spectral" w:ascii="Spectral" w:hAnsi="Spectral"/>
+          <w:color w:val="FF0000"/>
+          <w:sz w:val="24"/>
+          <w:szCs w:val="24"/>
+        </w:rPr>
+        <w:t xml:space="preserve">Id, </w:t>
+      </w:r>
+      <w:r>
+        <w:rPr>
+          <w:rFonts w:eastAsia="Spectral" w:cs="Spectral" w:ascii="Spectral" w:hAnsi="Spectral"/>
+          <w:color w:val="FF0000"/>
+          <w:sz w:val="24"/>
+          <w:szCs w:val="24"/>
+        </w:rPr>
+        <w:t xml:space="preserve">Card1, Card2, Card3 -&gt; </w:t>
+      </w:r>
+      <w:r>
+        <w:rPr>
+          <w:rFonts w:eastAsia="Spectral" w:cs="Spectral" w:ascii="Spectral" w:hAnsi="Spectral"/>
+          <w:bCs/>
+          <w:color w:val="A1467E"/>
+          <w:kern w:val="0"/>
+          <w:sz w:val="24"/>
+          <w:szCs w:val="24"/>
+          <w:lang w:val="it-IT" w:eastAsia="zh-CN" w:bidi="hi-IN"/>
         </w:rPr>
         <w:t>(C -&gt; S) Appena passato il turno comunica il nuovo stato dei territori, controlli già fatti lato client</w:t>
       </w:r>

</xml_diff>

<commit_message>
Implementata fase di rinforzo (ancora da testare)
</commit_message>
<xml_diff>
--- a/GAME DEVELOPMENT.docx
+++ b/GAME DEVELOPMENT.docx
@@ -14516,8 +14516,9 @@
           <w:szCs w:val="24"/>
         </w:rPr>
       </w:pPr>
-      <w:bookmarkStart w:id="14" w:name="__DdeLink__1011_2670352926"/>
-      <w:bookmarkStart w:id="15" w:name="__DdeLink__1006_2670352926"/>
+      <w:bookmarkStart w:id="14" w:name="__DdeLink__1013_2246330010"/>
+      <w:bookmarkStart w:id="15" w:name="__DdeLink__1011_2670352926"/>
+      <w:bookmarkStart w:id="16" w:name="__DdeLink__1006_2670352926"/>
       <w:r>
         <w:rPr>
           <w:rFonts w:eastAsia="Spectral" w:cs="Spectral" w:ascii="Spectral" w:hAnsi="Spectral"/>
@@ -14527,8 +14528,18 @@
         </w:rPr>
         <w:t>NUMBER_OF_ARMY_TO_ASSIGN_IN_THIS_TURN:</w:t>
       </w:r>
+      <w:bookmarkEnd w:id="15"/>
+      <w:bookmarkEnd w:id="16"/>
+      <w:r>
+        <w:rPr>
+          <w:rFonts w:eastAsia="Spectral" w:cs="Spectral" w:ascii="Spectral" w:hAnsi="Spectral"/>
+          <w:color w:val="FF0000"/>
+          <w:sz w:val="24"/>
+          <w:szCs w:val="24"/>
+        </w:rPr>
+        <w:t xml:space="preserve"> </w:t>
+      </w:r>
       <w:bookmarkEnd w:id="14"/>
-      <w:bookmarkEnd w:id="15"/>
       <w:r>
         <w:rPr>
           <w:rFonts w:eastAsia="Spectral" w:cs="Spectral" w:ascii="Spectral" w:hAnsi="Spectral"/>
@@ -14536,7 +14547,7 @@
           <w:sz w:val="24"/>
           <w:szCs w:val="24"/>
         </w:rPr>
-        <w:t xml:space="preserve"> number -&gt; </w:t>
+        <w:t xml:space="preserve">number -&gt; </w:t>
       </w:r>
       <w:r>
         <w:rPr>
@@ -14548,19 +14559,7 @@
           <w:szCs w:val="24"/>
           <w:lang w:val="it-IT" w:eastAsia="zh-CN" w:bidi="hi-IN"/>
         </w:rPr>
-        <w:t xml:space="preserve">(S -&gt; C) Comunica il numero di tank da assegnare in questo turno </w:t>
-      </w:r>
-      <w:r>
-        <w:rPr>
-          <w:rFonts w:eastAsia="Spectral" w:cs="Spectral" w:ascii="Spectral" w:hAnsi="Spectral"/>
-          <w:bCs/>
-          <w:color w:val="A1467E"/>
-          <w:kern w:val="0"/>
-          <w:sz w:val="24"/>
-          <w:szCs w:val="24"/>
-          <w:lang w:val="it-IT" w:eastAsia="zh-CN" w:bidi="hi-IN"/>
-        </w:rPr>
-        <w:t>[Non implementata in questa fase perché già pronta dalle fasi precedenti, comunque segnale utile per la fase di rinforzo]</w:t>
+        <w:t>(S -&gt; C) Comunica il numero di tank da assegnare in questo turno [Non implementata in questa fase perché già pronta dalle fasi precedenti, comunque segnale utile per la fase di rinforzo]</w:t>
       </w:r>
     </w:p>
     <w:p>
@@ -14574,8 +14573,8 @@
           <w:szCs w:val="24"/>
         </w:rPr>
       </w:pPr>
-      <w:bookmarkStart w:id="16" w:name="__DdeLink__1013_2670352926"/>
       <w:bookmarkStart w:id="17" w:name="__DdeLink__1008_2670352926"/>
+      <w:bookmarkStart w:id="18" w:name="__DdeLink__1013_2670352926"/>
       <w:r>
         <w:rPr>
           <w:rFonts w:eastAsia="Spectral" w:cs="Spectral" w:ascii="Spectral" w:hAnsi="Spectral"/>
@@ -14585,7 +14584,7 @@
         </w:rPr>
         <w:t>UPDATE_TERRITORIES_STATE:</w:t>
       </w:r>
-      <w:bookmarkEnd w:id="16"/>
+      <w:bookmarkEnd w:id="18"/>
       <w:r>
         <w:rPr>
           <w:rFonts w:eastAsia="Spectral" w:cs="Spectral" w:ascii="Spectral" w:hAnsi="Spectral"/>
@@ -14603,16 +14602,7 @@
           <w:sz w:val="24"/>
           <w:szCs w:val="24"/>
         </w:rPr>
-        <w:t xml:space="preserve">Id, </w:t>
-      </w:r>
-      <w:r>
-        <w:rPr>
-          <w:rFonts w:eastAsia="Spectral" w:cs="Spectral" w:ascii="Spectral" w:hAnsi="Spectral"/>
-          <w:color w:val="FF0000"/>
-          <w:sz w:val="24"/>
-          <w:szCs w:val="24"/>
-        </w:rPr>
-        <w:t xml:space="preserve">Card1, Card2, Card3 -&gt; </w:t>
+        <w:t xml:space="preserve">Id, Card1, Card2, Card3 -&gt; </w:t>
       </w:r>
       <w:r>
         <w:rPr>
@@ -14791,9 +14781,12 @@
       <w:r>
         <w:rPr>
           <w:rFonts w:eastAsia="Spectral" w:cs="Spectral" w:ascii="Spectral" w:hAnsi="Spectral"/>
-          <w:color w:val="FFFF00"/>
-          <w:sz w:val="24"/>
-          <w:szCs w:val="24"/>
+          <w:bCs/>
+          <w:color w:val="A1467E"/>
+          <w:kern w:val="0"/>
+          <w:sz w:val="24"/>
+          <w:szCs w:val="24"/>
+          <w:lang w:val="it-IT" w:eastAsia="zh-CN" w:bidi="hi-IN"/>
         </w:rPr>
         <w:t xml:space="preserve">(S -&gt; C) Comunica il numero di armate bonus che ottiene all’inizio del turno, comprese le armate derivanti dall’occupazioni di interi continenti (punto sotto) </w:t>
       </w:r>
@@ -14832,44 +14825,15 @@
       <w:r>
         <w:rPr>
           <w:rFonts w:eastAsia="Spectral" w:cs="Spectral" w:ascii="Spectral" w:hAnsi="Spectral"/>
-          <w:color w:val="FFFF00"/>
-          <w:sz w:val="24"/>
-          <w:szCs w:val="24"/>
-          <w:lang w:val="en-US"/>
+          <w:bCs/>
+          <w:color w:val="A1467E"/>
+          <w:kern w:val="0"/>
+          <w:sz w:val="24"/>
+          <w:szCs w:val="24"/>
+          <w:lang w:val="it-IT" w:eastAsia="zh-CN" w:bidi="hi-IN"/>
         </w:rPr>
         <w:t>(vedi sopra)</w:t>
-      </w:r>
-      <w:r>
-        <w:rPr>
-          <w:rFonts w:eastAsia="Spectral" w:cs="Spectral" w:ascii="Spectral" w:hAnsi="Spectral"/>
-          <w:color w:val="FF0000"/>
-          <w:sz w:val="24"/>
-          <w:szCs w:val="24"/>
-          <w:lang w:val="en-US"/>
-        </w:rPr>
         <w:tab/>
-      </w:r>
-    </w:p>
-    <w:p>
-      <w:pPr>
-        <w:pStyle w:val="LOnormal"/>
-        <w:ind w:left="1440" w:hanging="0"/>
-        <w:rPr>
-          <w:rFonts w:ascii="Spectral" w:hAnsi="Spectral" w:eastAsia="Spectral" w:cs="Spectral"/>
-          <w:color w:val="FF0000"/>
-          <w:sz w:val="24"/>
-          <w:szCs w:val="24"/>
-          <w:lang w:val="en-US"/>
-        </w:rPr>
-      </w:pPr>
-      <w:r>
-        <w:rPr>
-          <w:rFonts w:eastAsia="Spectral" w:cs="Spectral" w:ascii="Spectral" w:hAnsi="Spectral"/>
-          <w:color w:val="FF0000"/>
-          <w:sz w:val="24"/>
-          <w:szCs w:val="24"/>
-          <w:lang w:val="en-US"/>
-        </w:rPr>
       </w:r>
     </w:p>
     <w:p>

</xml_diff>

<commit_message>
Implementati su commento funzioni server in c#
</commit_message>
<xml_diff>
--- a/GAME DEVELOPMENT.docx
+++ b/GAME DEVELOPMENT.docx
@@ -14220,8 +14220,8 @@
           <w:szCs w:val="24"/>
         </w:rPr>
       </w:pPr>
-      <w:bookmarkStart w:id="8" w:name="__DdeLink__1504_2399376666"/>
-      <w:bookmarkStart w:id="9" w:name="__DdeLink__1009_1044562438"/>
+      <w:bookmarkStart w:id="8" w:name="__DdeLink__1009_1044562438"/>
+      <w:bookmarkStart w:id="9" w:name="__DdeLink__1504_2399376666"/>
       <w:r>
         <w:rPr>
           <w:rFonts w:eastAsia="Spectral" w:cs="Spectral" w:ascii="Spectral" w:hAnsi="Spectral"/>
@@ -14297,8 +14297,8 @@
           <w:szCs w:val="24"/>
         </w:rPr>
       </w:pPr>
-      <w:bookmarkStart w:id="10" w:name="__DdeLink__1506_2399376666"/>
-      <w:bookmarkStart w:id="11" w:name="__DdeLink__1012_1044562438"/>
+      <w:bookmarkStart w:id="10" w:name="__DdeLink__1012_1044562438"/>
+      <w:bookmarkStart w:id="11" w:name="__DdeLink__1506_2399376666"/>
       <w:r>
         <w:rPr>
           <w:rFonts w:eastAsia="Spectral" w:cs="Spectral" w:ascii="Spectral" w:hAnsi="Spectral"/>
@@ -14374,8 +14374,8 @@
           <w:szCs w:val="24"/>
         </w:rPr>
       </w:pPr>
-      <w:bookmarkStart w:id="12" w:name="__DdeLink__1002_2670352926"/>
-      <w:bookmarkStart w:id="13" w:name="__DdeLink__1512_2399376666"/>
+      <w:bookmarkStart w:id="12" w:name="__DdeLink__1512_2399376666"/>
+      <w:bookmarkStart w:id="13" w:name="__DdeLink__1002_2670352926"/>
       <w:r>
         <w:rPr>
           <w:rFonts w:eastAsia="Spectral" w:cs="Spectral" w:ascii="Spectral" w:hAnsi="Spectral"/>
@@ -14517,8 +14517,8 @@
         </w:rPr>
       </w:pPr>
       <w:bookmarkStart w:id="14" w:name="__DdeLink__1013_2246330010"/>
-      <w:bookmarkStart w:id="15" w:name="__DdeLink__1011_2670352926"/>
-      <w:bookmarkStart w:id="16" w:name="__DdeLink__1006_2670352926"/>
+      <w:bookmarkStart w:id="15" w:name="__DdeLink__1006_2670352926"/>
+      <w:bookmarkStart w:id="16" w:name="__DdeLink__1011_2670352926"/>
       <w:r>
         <w:rPr>
           <w:rFonts w:eastAsia="Spectral" w:cs="Spectral" w:ascii="Spectral" w:hAnsi="Spectral"/>
@@ -15576,10 +15576,12 @@
       <w:r>
         <w:rPr>
           <w:rFonts w:eastAsia="Spectral" w:cs="Spectral" w:ascii="Spectral" w:hAnsi="Spectral"/>
-          <w:color w:val="FFFF00"/>
-          <w:sz w:val="24"/>
-          <w:szCs w:val="24"/>
-          <w:lang w:val="en-US"/>
+          <w:bCs/>
+          <w:color w:val="A1467E"/>
+          <w:kern w:val="0"/>
+          <w:sz w:val="24"/>
+          <w:szCs w:val="24"/>
+          <w:lang w:val="it-IT" w:eastAsia="zh-CN" w:bidi="hi-IN"/>
         </w:rPr>
         <w:t>(vedi sopra)</w:t>
       </w:r>
@@ -15604,17 +15606,60 @@
           <w:sz w:val="24"/>
           <w:szCs w:val="24"/>
         </w:rPr>
-        <w:t xml:space="preserve">TURN_OVER: idPlayer -&gt; </w:t>
-      </w:r>
-      <w:r>
-        <w:rPr>
-          <w:rFonts w:eastAsia="Spectral" w:cs="Spectral" w:ascii="Spectral" w:hAnsi="Spectral"/>
+        <w:t>TURN_OVER: idPlayer -&gt;</w:t>
+      </w:r>
+      <w:r>
+        <w:rPr>
+          <w:rFonts w:eastAsia="Spectral" w:cs="Spectral" w:ascii="Spectral" w:hAnsi="Spectral"/>
+          <w:bCs/>
+          <w:color w:val="A1467E"/>
+          <w:kern w:val="0"/>
+          <w:sz w:val="24"/>
+          <w:szCs w:val="24"/>
+          <w:lang w:val="it-IT" w:eastAsia="zh-CN" w:bidi="hi-IN"/>
+        </w:rPr>
+        <w:t xml:space="preserve"> (C -&gt; S) Comunica che, a seguito dello spostamento strategico, il client ha finito il turno </w:t>
+      </w:r>
+    </w:p>
+    <w:p>
+      <w:pPr>
+        <w:pStyle w:val="LOnormal"/>
+        <w:ind w:left="1440" w:hanging="0"/>
+        <w:rPr>
+          <w:rFonts w:ascii="Spectral" w:hAnsi="Spectral" w:eastAsia="Spectral" w:cs="Spectral"/>
           <w:bCs/>
           <w:color w:val="FFFF00"/>
           <w:sz w:val="24"/>
           <w:szCs w:val="24"/>
         </w:rPr>
-        <w:t>(C -&gt; S) Comunica che, a seguito dello spostamento strategico, il client ha finito il turno</w:t>
+      </w:pPr>
+      <w:r>
+        <w:rPr>
+          <w:rFonts w:eastAsia="Spectral" w:cs="Spectral" w:ascii="Spectral" w:hAnsi="Spectral"/>
+          <w:bCs/>
+          <w:color w:val="A1467E"/>
+          <w:kern w:val="0"/>
+          <w:sz w:val="24"/>
+          <w:szCs w:val="24"/>
+          <w:lang w:val="it-IT" w:eastAsia="zh-CN" w:bidi="hi-IN"/>
+        </w:rPr>
+        <w:t>[PROBABILMENTE non serve in quanto nel server la sincronia viene gestita tramite l’accadere di eventi, eventualmente è il server che comunica al player che ha finito il turno, e di conseguenza unity cambia la grafica, comunque da controllare]</w:t>
+      </w:r>
+    </w:p>
+    <w:p>
+      <w:pPr>
+        <w:pStyle w:val="LOnormal"/>
+        <w:ind w:left="1440" w:hanging="0"/>
+        <w:rPr>
+          <w:rFonts w:ascii="Spectral" w:hAnsi="Spectral" w:eastAsia="Spectral" w:cs="Spectral"/>
+          <w:bCs/>
+          <w:color w:val="FFFF00"/>
+          <w:sz w:val="24"/>
+          <w:szCs w:val="24"/>
+        </w:rPr>
+      </w:pPr>
+      <w:r>
+        <w:rPr/>
       </w:r>
     </w:p>
     <w:p>

</xml_diff>

<commit_message>
Commenti per gestione server fase di attacco
</commit_message>
<xml_diff>
--- a/GAME DEVELOPMENT.docx
+++ b/GAME DEVELOPMENT.docx
@@ -14220,8 +14220,8 @@
           <w:szCs w:val="24"/>
         </w:rPr>
       </w:pPr>
-      <w:bookmarkStart w:id="8" w:name="__DdeLink__1009_1044562438"/>
-      <w:bookmarkStart w:id="9" w:name="__DdeLink__1504_2399376666"/>
+      <w:bookmarkStart w:id="8" w:name="__DdeLink__1504_2399376666"/>
+      <w:bookmarkStart w:id="9" w:name="__DdeLink__1009_1044562438"/>
       <w:r>
         <w:rPr>
           <w:rFonts w:eastAsia="Spectral" w:cs="Spectral" w:ascii="Spectral" w:hAnsi="Spectral"/>
@@ -14297,8 +14297,8 @@
           <w:szCs w:val="24"/>
         </w:rPr>
       </w:pPr>
-      <w:bookmarkStart w:id="10" w:name="__DdeLink__1012_1044562438"/>
-      <w:bookmarkStart w:id="11" w:name="__DdeLink__1506_2399376666"/>
+      <w:bookmarkStart w:id="10" w:name="__DdeLink__1506_2399376666"/>
+      <w:bookmarkStart w:id="11" w:name="__DdeLink__1012_1044562438"/>
       <w:r>
         <w:rPr>
           <w:rFonts w:eastAsia="Spectral" w:cs="Spectral" w:ascii="Spectral" w:hAnsi="Spectral"/>
@@ -14374,8 +14374,8 @@
           <w:szCs w:val="24"/>
         </w:rPr>
       </w:pPr>
-      <w:bookmarkStart w:id="12" w:name="__DdeLink__1512_2399376666"/>
-      <w:bookmarkStart w:id="13" w:name="__DdeLink__1002_2670352926"/>
+      <w:bookmarkStart w:id="12" w:name="__DdeLink__1002_2670352926"/>
+      <w:bookmarkStart w:id="13" w:name="__DdeLink__1512_2399376666"/>
       <w:r>
         <w:rPr>
           <w:rFonts w:eastAsia="Spectral" w:cs="Spectral" w:ascii="Spectral" w:hAnsi="Spectral"/>
@@ -14517,8 +14517,8 @@
         </w:rPr>
       </w:pPr>
       <w:bookmarkStart w:id="14" w:name="__DdeLink__1013_2246330010"/>
-      <w:bookmarkStart w:id="15" w:name="__DdeLink__1006_2670352926"/>
-      <w:bookmarkStart w:id="16" w:name="__DdeLink__1011_2670352926"/>
+      <w:bookmarkStart w:id="15" w:name="__DdeLink__1011_2670352926"/>
+      <w:bookmarkStart w:id="16" w:name="__DdeLink__1006_2670352926"/>
       <w:r>
         <w:rPr>
           <w:rFonts w:eastAsia="Spectral" w:cs="Spectral" w:ascii="Spectral" w:hAnsi="Spectral"/>
@@ -15227,28 +15227,114 @@
         </w:numPr>
         <w:rPr>
           <w:rFonts w:ascii="Spectral" w:hAnsi="Spectral" w:eastAsia="Spectral" w:cs="Spectral"/>
+          <w:sz w:val="24"/>
+          <w:szCs w:val="24"/>
+        </w:rPr>
+      </w:pPr>
+      <w:r>
+        <w:rPr>
+          <w:rFonts w:eastAsia="Spectral" w:cs="Spectral" w:ascii="Spectral" w:hAnsi="Spectral"/>
           <w:b/>
-          <w:b/>
-          <w:sz w:val="24"/>
-          <w:szCs w:val="24"/>
-        </w:rPr>
-      </w:pPr>
-      <w:r>
-        <w:rPr>
-          <w:rFonts w:eastAsia="Spectral" w:cs="Spectral" w:ascii="Spectral" w:hAnsi="Spectral"/>
-          <w:b/>
-          <w:sz w:val="24"/>
-          <w:szCs w:val="24"/>
-        </w:rPr>
-        <w:t>Difensore:</w:t>
-      </w:r>
-      <w:r>
-        <w:rPr>
-          <w:rFonts w:eastAsia="Spectral" w:cs="Spectral" w:ascii="Spectral" w:hAnsi="Spectral"/>
-          <w:sz w:val="24"/>
-          <w:szCs w:val="24"/>
-        </w:rPr>
-        <w:t xml:space="preserve"> sceglie con quante armate difendere;</w:t>
+          <w:sz w:val="24"/>
+          <w:szCs w:val="24"/>
+        </w:rPr>
+        <w:t>Attaccante/Difensore:</w:t>
+      </w:r>
+      <w:r>
+        <w:rPr>
+          <w:rFonts w:eastAsia="Spectral" w:cs="Spectral" w:ascii="Spectral" w:hAnsi="Spectral"/>
+          <w:sz w:val="24"/>
+          <w:szCs w:val="24"/>
+        </w:rPr>
+        <w:t xml:space="preserve"> lanciano i dadi e si confrontano i risultati</w:t>
+      </w:r>
+    </w:p>
+    <w:p>
+      <w:pPr>
+        <w:pStyle w:val="LOnormal"/>
+        <w:numPr>
+          <w:ilvl w:val="3"/>
+          <w:numId w:val="9"/>
+        </w:numPr>
+        <w:rPr>
+          <w:rFonts w:ascii="Spectral" w:hAnsi="Spectral" w:eastAsia="Spectral" w:cs="Spectral"/>
+          <w:sz w:val="24"/>
+          <w:szCs w:val="24"/>
+        </w:rPr>
+      </w:pPr>
+      <w:r>
+        <w:rPr>
+          <w:rFonts w:eastAsia="Spectral" w:cs="Spectral" w:ascii="Spectral" w:hAnsi="Spectral"/>
+          <w:sz w:val="24"/>
+          <w:szCs w:val="24"/>
+        </w:rPr>
+        <w:t>Il dado con il punteggio più alto ottenuto dall’attaccante si confronta con il punteggio più alto del difensore;</w:t>
+      </w:r>
+    </w:p>
+    <w:p>
+      <w:pPr>
+        <w:pStyle w:val="LOnormal"/>
+        <w:numPr>
+          <w:ilvl w:val="3"/>
+          <w:numId w:val="9"/>
+        </w:numPr>
+        <w:rPr>
+          <w:rFonts w:ascii="Spectral" w:hAnsi="Spectral" w:eastAsia="Spectral" w:cs="Spectral"/>
+          <w:sz w:val="24"/>
+          <w:szCs w:val="24"/>
+        </w:rPr>
+      </w:pPr>
+      <w:r>
+        <w:rPr>
+          <w:rFonts w:eastAsia="Spectral" w:cs="Spectral" w:ascii="Spectral" w:hAnsi="Spectral"/>
+          <w:sz w:val="24"/>
+          <w:szCs w:val="24"/>
+        </w:rPr>
+        <w:t>Se è maggiore il punteggio dell’attaccante, il difensore dovrà togliere dal territorio attaccato una delle sue armate. In caso contrario, sarà l’attaccante a dover ritirare una delle sue armate dal territorio dal quale ha sferrato l’attacco.  In caso di pareggio vince sempre il difensore.</w:t>
+      </w:r>
+    </w:p>
+    <w:p>
+      <w:pPr>
+        <w:pStyle w:val="LOnormal"/>
+        <w:numPr>
+          <w:ilvl w:val="3"/>
+          <w:numId w:val="9"/>
+        </w:numPr>
+        <w:rPr>
+          <w:rFonts w:ascii="Spectral" w:hAnsi="Spectral" w:eastAsia="Spectral" w:cs="Spectral"/>
+          <w:sz w:val="24"/>
+          <w:szCs w:val="24"/>
+        </w:rPr>
+      </w:pPr>
+      <w:r>
+        <w:rPr>
+          <w:rFonts w:eastAsia="Spectral" w:cs="Spectral" w:ascii="Spectral" w:hAnsi="Spectral"/>
+          <w:sz w:val="24"/>
+          <w:szCs w:val="24"/>
+        </w:rPr>
+        <w:t>Se entrambi hanno lanciato più di un dado si confronta il secondo punteggio più alto dell’attaccante con il secondo punteggio più alto del difensore seguendo la stessa procedura.</w:t>
+      </w:r>
+    </w:p>
+    <w:p>
+      <w:pPr>
+        <w:pStyle w:val="LOnormal"/>
+        <w:numPr>
+          <w:ilvl w:val="3"/>
+          <w:numId w:val="9"/>
+        </w:numPr>
+        <w:rPr>
+          <w:rFonts w:ascii="Spectral" w:hAnsi="Spectral" w:eastAsia="Spectral" w:cs="Spectral"/>
+          <w:sz w:val="24"/>
+          <w:szCs w:val="24"/>
+        </w:rPr>
+      </w:pPr>
+      <w:r>
+        <w:rPr>
+          <w:rFonts w:eastAsia="Spectral" w:cs="Spectral" w:ascii="Spectral" w:hAnsi="Spectral"/>
+          <w:sz w:val="24"/>
+          <w:szCs w:val="24"/>
+        </w:rPr>
+        <w:t>Se il numero di armate dell’attaccante è inferiore a quello del difensore, l’attaccante vince soltanto nel caso in cui tutti i suoi numeri sono maggiori di quelli del difensore</w:t>
       </w:r>
     </w:p>
     <w:p>
@@ -15260,26 +15346,60 @@
         </w:numPr>
         <w:rPr>
           <w:rFonts w:ascii="Spectral" w:hAnsi="Spectral" w:eastAsia="Spectral" w:cs="Spectral"/>
-          <w:sz w:val="24"/>
-          <w:szCs w:val="24"/>
-        </w:rPr>
-      </w:pPr>
-      <w:r>
-        <w:rPr>
-          <w:rFonts w:eastAsia="Spectral" w:cs="Spectral" w:ascii="Spectral" w:hAnsi="Spectral"/>
           <w:b/>
-          <w:sz w:val="24"/>
-          <w:szCs w:val="24"/>
-        </w:rPr>
-        <w:t>Attaccante/Difensore:</w:t>
-      </w:r>
-      <w:r>
-        <w:rPr>
-          <w:rFonts w:eastAsia="Spectral" w:cs="Spectral" w:ascii="Spectral" w:hAnsi="Spectral"/>
-          <w:sz w:val="24"/>
-          <w:szCs w:val="24"/>
-        </w:rPr>
-        <w:t xml:space="preserve"> lanciano i dadi e si confrontano i risultati</w:t>
+          <w:b/>
+          <w:sz w:val="24"/>
+          <w:szCs w:val="24"/>
+        </w:rPr>
+      </w:pPr>
+      <w:r>
+        <w:rPr>
+          <w:rFonts w:eastAsia="Spectral" w:cs="Spectral" w:ascii="Spectral" w:hAnsi="Spectral"/>
+          <w:b/>
+          <w:sz w:val="24"/>
+          <w:szCs w:val="24"/>
+        </w:rPr>
+        <w:t>Attaccante:</w:t>
+      </w:r>
+      <w:r>
+        <w:rPr>
+          <w:rFonts w:eastAsia="Spectral" w:cs="Spectral" w:ascii="Spectral" w:hAnsi="Spectral"/>
+          <w:sz w:val="24"/>
+          <w:szCs w:val="24"/>
+        </w:rPr>
+        <w:t xml:space="preserve"> può continuare il combattimento e rinnovare la sfida all’avversario per tutte le volte che vuole, sino alla distruzione delle armate avversarie situate sul territorio di suo interesse, oppure decidere di sospendere l’attacco. Il giocatore di turno può sferrare tutti gli attacchi che vuole, da un solo territorio o anche da altri in suo possesso, fino a che è in grado di conservare sui territori da cui vuol fare partire l’attacco almeno </w:t>
+      </w:r>
+      <w:r>
+        <w:rPr>
+          <w:rFonts w:eastAsia="Spectral" w:cs="Spectral" w:ascii="Spectral" w:hAnsi="Spectral"/>
+          <w:sz w:val="24"/>
+          <w:szCs w:val="24"/>
+        </w:rPr>
+        <w:t>una</w:t>
+      </w:r>
+      <w:r>
+        <w:rPr>
+          <w:rFonts w:eastAsia="Spectral" w:cs="Spectral" w:ascii="Spectral" w:hAnsi="Spectral"/>
+          <w:sz w:val="24"/>
+          <w:szCs w:val="24"/>
+        </w:rPr>
+        <w:t xml:space="preserve"> armat</w:t>
+      </w:r>
+      <w:r>
+        <w:rPr>
+          <w:rFonts w:eastAsia="Spectral" w:cs="Spectral" w:ascii="Spectral" w:hAnsi="Spectral"/>
+          <w:sz w:val="24"/>
+          <w:szCs w:val="24"/>
+        </w:rPr>
+        <w:t>a</w:t>
+      </w:r>
+      <w:r>
+        <w:rPr>
+          <w:rFonts w:eastAsia="Spectral" w:cs="Spectral" w:ascii="Spectral" w:hAnsi="Spectral"/>
+          <w:sz w:val="24"/>
+          <w:szCs w:val="24"/>
+        </w:rPr>
+        <w:t xml:space="preserve">. </w:t>
       </w:r>
     </w:p>
     <w:p>
@@ -15301,7 +15421,7 @@
           <w:sz w:val="24"/>
           <w:szCs w:val="24"/>
         </w:rPr>
-        <w:t>Il dado con il punteggio più alto ottenuto dall’attaccante si confronta con il punteggio più alto del difensore;</w:t>
+        <w:t>Quando l’attaccante distrugge tutte le armate su un territorio nemico, deve occuparlo con le armate che hanno partecipato all’ultima battaglia.</w:t>
       </w:r>
     </w:p>
     <w:p>
@@ -15323,7 +15443,7 @@
           <w:sz w:val="24"/>
           <w:szCs w:val="24"/>
         </w:rPr>
-        <w:t>Se è maggiore il punteggio dell’attaccante, il difensore dovrà togliere dal territorio attaccato una delle sue armate (riponendola fra quelle in dotazione). In caso contrario, sarà l’attaccante a dover ritirare una delle sue armate dal territorio dal quale ha sferrato l’attacco.  In caso di pareggio vince sempre il difensore.</w:t>
+        <w:t>Se lo desidera, però, può trasportare, partendo dal territorio da cui ha sferrato l’attacco, tutte le armate che vuole. Inoltre, può utilizzare il territorio conquistato come base per un ulteriore attacco.</w:t>
       </w:r>
     </w:p>
     <w:p>
@@ -15345,105 +15465,6 @@
           <w:sz w:val="24"/>
           <w:szCs w:val="24"/>
         </w:rPr>
-        <w:t>Se entrambi hanno lanciato più di un dado si confronta il secondo punteggio più alto dell’attaccante con il secondo punteggio più alto del difensore seguendo la stessa procedura.</w:t>
-      </w:r>
-    </w:p>
-    <w:p>
-      <w:pPr>
-        <w:pStyle w:val="LOnormal"/>
-        <w:numPr>
-          <w:ilvl w:val="2"/>
-          <w:numId w:val="9"/>
-        </w:numPr>
-        <w:rPr>
-          <w:rFonts w:ascii="Spectral" w:hAnsi="Spectral" w:eastAsia="Spectral" w:cs="Spectral"/>
-          <w:b/>
-          <w:b/>
-          <w:sz w:val="24"/>
-          <w:szCs w:val="24"/>
-        </w:rPr>
-      </w:pPr>
-      <w:r>
-        <w:rPr>
-          <w:rFonts w:eastAsia="Spectral" w:cs="Spectral" w:ascii="Spectral" w:hAnsi="Spectral"/>
-          <w:b/>
-          <w:sz w:val="24"/>
-          <w:szCs w:val="24"/>
-        </w:rPr>
-        <w:t>Attaccante:</w:t>
-      </w:r>
-      <w:r>
-        <w:rPr>
-          <w:rFonts w:eastAsia="Spectral" w:cs="Spectral" w:ascii="Spectral" w:hAnsi="Spectral"/>
-          <w:sz w:val="24"/>
-          <w:szCs w:val="24"/>
-        </w:rPr>
-        <w:t xml:space="preserve"> può continuare il combattimento e rinnovare la sfida all’avversario per tutte le volte che vuole, sino alla distruzione delle armate avversarie situate sul territorio di suo interesse, oppure decidere di sospendere l’attacco. Il giocatore di turno può sferrare tutti gli attacchi che vuole, da un solo territorio o anche da altri in suo possesso, fino a che è in grado di conservare sui territori da cui vuol fare partire l’attacco almeno due armate. </w:t>
-      </w:r>
-    </w:p>
-    <w:p>
-      <w:pPr>
-        <w:pStyle w:val="LOnormal"/>
-        <w:numPr>
-          <w:ilvl w:val="3"/>
-          <w:numId w:val="9"/>
-        </w:numPr>
-        <w:rPr>
-          <w:rFonts w:ascii="Spectral" w:hAnsi="Spectral" w:eastAsia="Spectral" w:cs="Spectral"/>
-          <w:sz w:val="24"/>
-          <w:szCs w:val="24"/>
-        </w:rPr>
-      </w:pPr>
-      <w:r>
-        <w:rPr>
-          <w:rFonts w:eastAsia="Spectral" w:cs="Spectral" w:ascii="Spectral" w:hAnsi="Spectral"/>
-          <w:sz w:val="24"/>
-          <w:szCs w:val="24"/>
-        </w:rPr>
-        <w:t>Quando l’attaccante distrugge tutte le armate su un territorio nemico, deve occuparlo con le armate che hanno partecipato all’ultima battaglia.</w:t>
-      </w:r>
-    </w:p>
-    <w:p>
-      <w:pPr>
-        <w:pStyle w:val="LOnormal"/>
-        <w:numPr>
-          <w:ilvl w:val="3"/>
-          <w:numId w:val="9"/>
-        </w:numPr>
-        <w:rPr>
-          <w:rFonts w:ascii="Spectral" w:hAnsi="Spectral" w:eastAsia="Spectral" w:cs="Spectral"/>
-          <w:sz w:val="24"/>
-          <w:szCs w:val="24"/>
-        </w:rPr>
-      </w:pPr>
-      <w:r>
-        <w:rPr>
-          <w:rFonts w:eastAsia="Spectral" w:cs="Spectral" w:ascii="Spectral" w:hAnsi="Spectral"/>
-          <w:sz w:val="24"/>
-          <w:szCs w:val="24"/>
-        </w:rPr>
-        <w:t>Se lo desidera, però, può trasportare, partendo dal territorio da cui ha sferrato l’attacco, tutte le armate che vuole. Inoltre, può utilizzare il territorio conquistato come base per un ulteriore attacco.</w:t>
-      </w:r>
-    </w:p>
-    <w:p>
-      <w:pPr>
-        <w:pStyle w:val="LOnormal"/>
-        <w:numPr>
-          <w:ilvl w:val="3"/>
-          <w:numId w:val="9"/>
-        </w:numPr>
-        <w:rPr>
-          <w:rFonts w:ascii="Spectral" w:hAnsi="Spectral" w:eastAsia="Spectral" w:cs="Spectral"/>
-          <w:sz w:val="24"/>
-          <w:szCs w:val="24"/>
-        </w:rPr>
-      </w:pPr>
-      <w:r>
-        <w:rPr>
-          <w:rFonts w:eastAsia="Spectral" w:cs="Spectral" w:ascii="Spectral" w:hAnsi="Spectral"/>
-          <w:sz w:val="24"/>
-          <w:szCs w:val="24"/>
-        </w:rPr>
         <w:t>Alla fine del proprio turno, ogni giocatore, se ha conquistato uno o più territorio, pesca una (una sola) carta dal mazzo.</w:t>
       </w:r>
     </w:p>
@@ -15659,7 +15680,13 @@
         </w:rPr>
       </w:pPr>
       <w:r>
-        <w:rPr/>
+        <w:rPr>
+          <w:rFonts w:eastAsia="Spectral" w:cs="Spectral" w:ascii="Spectral" w:hAnsi="Spectral"/>
+          <w:bCs/>
+          <w:color w:val="FFFF00"/>
+          <w:sz w:val="24"/>
+          <w:szCs w:val="24"/>
+        </w:rPr>
       </w:r>
     </w:p>
     <w:p>

</xml_diff>